<commit_message>
update notes, created ipynb script to access OPD crimewatch dataset
</commit_message>
<xml_diff>
--- a/mtg_notes_OAK_crime.docx
+++ b/mtg_notes_OAK_crime.docx
@@ -2,13 +2,846 @@
 <file path=word/document.xml><?xml version="1.0" encoding="utf-8"?>
 <w:document xmlns:wpc="http://schemas.microsoft.com/office/word/2010/wordprocessingCanvas" xmlns:cx="http://schemas.microsoft.com/office/drawing/2014/chartex" xmlns:cx1="http://schemas.microsoft.com/office/drawing/2015/9/8/chartex" xmlns:cx2="http://schemas.microsoft.com/office/drawing/2015/10/21/chartex" xmlns:cx3="http://schemas.microsoft.com/office/drawing/2016/5/9/chartex" xmlns:cx4="http://schemas.microsoft.com/office/drawing/2016/5/10/chartex" xmlns:cx5="http://schemas.microsoft.com/office/drawing/2016/5/11/chartex" xmlns:cx6="http://schemas.microsoft.com/office/drawing/2016/5/12/chartex" xmlns:cx7="http://schemas.microsoft.com/office/drawing/2016/5/13/chartex" xmlns:cx8="http://schemas.microsoft.com/office/drawing/2016/5/14/chartex" xmlns:mc="http://schemas.openxmlformats.org/markup-compatibility/2006" xmlns:aink="http://schemas.microsoft.com/office/drawing/2016/ink" xmlns:am3d="http://schemas.microsoft.com/office/drawing/2017/model3d" xmlns:o="urn:schemas-microsoft-com:office:office" xmlns:r="http://schemas.openxmlformats.org/officeDocument/2006/relationships" xmlns:m="http://schemas.openxmlformats.org/officeDocument/2006/math" xmlns:v="urn:schemas-microsoft-com:vml" xmlns:wp14="http://schemas.microsoft.com/office/word/2010/wordprocessingDrawing" xmlns:wp="http://schemas.openxmlformats.org/drawingml/2006/wordprocessingDrawing" xmlns:w10="urn:schemas-microsoft-com:office:word" xmlns:w="http://schemas.openxmlformats.org/wordprocessingml/2006/main" xmlns:w14="http://schemas.microsoft.com/office/word/2010/wordml" xmlns:w15="http://schemas.microsoft.com/office/word/2012/wordml" xmlns:w16cex="http://schemas.microsoft.com/office/word/2018/wordml/cex" xmlns:w16cid="http://schemas.microsoft.com/office/word/2016/wordml/cid" xmlns:w16="http://schemas.microsoft.com/office/word/2018/wordml" xmlns:w16se="http://schemas.microsoft.com/office/word/2015/wordml/symex" xmlns:wpg="http://schemas.microsoft.com/office/word/2010/wordprocessingGroup" xmlns:wpi="http://schemas.microsoft.com/office/word/2010/wordprocessingInk" xmlns:wne="http://schemas.microsoft.com/office/word/2006/wordml" xmlns:wps="http://schemas.microsoft.com/office/word/2010/wordprocessingShape" mc:Ignorable="w14 w15 w16se w16cid w16 w16cex wp14">
   <w:body>
+    <w:sdt>
+      <w:sdtPr>
+        <w:id w:val="-432589316"/>
+        <w:docPartObj>
+          <w:docPartGallery w:val="Table of Contents"/>
+          <w:docPartUnique/>
+        </w:docPartObj>
+      </w:sdtPr>
+      <w:sdtEndPr>
+        <w:rPr>
+          <w:b/>
+          <w:bCs/>
+          <w:smallCaps w:val="0"/>
+          <w:noProof/>
+          <w:spacing w:val="0"/>
+          <w:sz w:val="20"/>
+          <w:szCs w:val="20"/>
+        </w:rPr>
+      </w:sdtEndPr>
+      <w:sdtContent>
+        <w:p>
+          <w:pPr>
+            <w:pStyle w:val="TOCHeading"/>
+          </w:pPr>
+          <w:r>
+            <w:t>Contents</w:t>
+          </w:r>
+        </w:p>
+        <w:p>
+          <w:pPr>
+            <w:pStyle w:val="TOC2"/>
+            <w:tabs>
+              <w:tab w:val="right" w:leader="dot" w:pos="11006"/>
+            </w:tabs>
+            <w:rPr>
+              <w:noProof/>
+            </w:rPr>
+          </w:pPr>
+          <w:r>
+            <w:fldChar w:fldCharType="begin"/>
+          </w:r>
+          <w:r>
+            <w:instrText xml:space="preserve"> TOC \o "1-3" \h \z \u </w:instrText>
+          </w:r>
+          <w:r>
+            <w:fldChar w:fldCharType="separate"/>
+          </w:r>
+          <w:hyperlink w:anchor="_Toc76929640" w:history="1">
+            <w:r>
+              <w:rPr>
+                <w:rStyle w:val="Hyperlink"/>
+                <w:noProof/>
+              </w:rPr>
+              <w:t>HYPOTHES</w:t>
+            </w:r>
+            <w:r>
+              <w:rPr>
+                <w:rStyle w:val="Hyperlink"/>
+                <w:noProof/>
+              </w:rPr>
+              <w:t>I</w:t>
+            </w:r>
+            <w:r>
+              <w:rPr>
+                <w:rStyle w:val="Hyperlink"/>
+                <w:noProof/>
+              </w:rPr>
+              <w:t>S</w:t>
+            </w:r>
+            <w:r>
+              <w:rPr>
+                <w:noProof/>
+                <w:webHidden/>
+              </w:rPr>
+              <w:tab/>
+            </w:r>
+            <w:r>
+              <w:rPr>
+                <w:noProof/>
+                <w:webHidden/>
+              </w:rPr>
+              <w:fldChar w:fldCharType="begin"/>
+            </w:r>
+            <w:r>
+              <w:rPr>
+                <w:noProof/>
+                <w:webHidden/>
+              </w:rPr>
+              <w:instrText xml:space="preserve"> PAGEREF _Toc76929640 \h </w:instrText>
+            </w:r>
+            <w:r>
+              <w:rPr>
+                <w:noProof/>
+                <w:webHidden/>
+              </w:rPr>
+            </w:r>
+            <w:r>
+              <w:rPr>
+                <w:noProof/>
+                <w:webHidden/>
+              </w:rPr>
+              <w:fldChar w:fldCharType="separate"/>
+            </w:r>
+            <w:r>
+              <w:rPr>
+                <w:noProof/>
+                <w:webHidden/>
+              </w:rPr>
+              <w:t>2</w:t>
+            </w:r>
+            <w:r>
+              <w:rPr>
+                <w:noProof/>
+                <w:webHidden/>
+              </w:rPr>
+              <w:fldChar w:fldCharType="end"/>
+            </w:r>
+          </w:hyperlink>
+        </w:p>
+        <w:p>
+          <w:pPr>
+            <w:pStyle w:val="TOC2"/>
+            <w:tabs>
+              <w:tab w:val="right" w:leader="dot" w:pos="11006"/>
+            </w:tabs>
+            <w:rPr>
+              <w:noProof/>
+            </w:rPr>
+          </w:pPr>
+          <w:hyperlink w:anchor="_Toc76929641" w:history="1">
+            <w:r>
+              <w:rPr>
+                <w:rStyle w:val="Hyperlink"/>
+                <w:noProof/>
+              </w:rPr>
+              <w:t>KEY DATES</w:t>
+            </w:r>
+            <w:r>
+              <w:rPr>
+                <w:noProof/>
+                <w:webHidden/>
+              </w:rPr>
+              <w:tab/>
+            </w:r>
+            <w:r>
+              <w:rPr>
+                <w:noProof/>
+                <w:webHidden/>
+              </w:rPr>
+              <w:fldChar w:fldCharType="begin"/>
+            </w:r>
+            <w:r>
+              <w:rPr>
+                <w:noProof/>
+                <w:webHidden/>
+              </w:rPr>
+              <w:instrText xml:space="preserve"> PAGEREF _Toc76929641 \h </w:instrText>
+            </w:r>
+            <w:r>
+              <w:rPr>
+                <w:noProof/>
+                <w:webHidden/>
+              </w:rPr>
+            </w:r>
+            <w:r>
+              <w:rPr>
+                <w:noProof/>
+                <w:webHidden/>
+              </w:rPr>
+              <w:fldChar w:fldCharType="separate"/>
+            </w:r>
+            <w:r>
+              <w:rPr>
+                <w:noProof/>
+                <w:webHidden/>
+              </w:rPr>
+              <w:t>2</w:t>
+            </w:r>
+            <w:r>
+              <w:rPr>
+                <w:noProof/>
+                <w:webHidden/>
+              </w:rPr>
+              <w:fldChar w:fldCharType="end"/>
+            </w:r>
+          </w:hyperlink>
+        </w:p>
+        <w:p>
+          <w:pPr>
+            <w:pStyle w:val="TOC2"/>
+            <w:tabs>
+              <w:tab w:val="right" w:leader="dot" w:pos="11006"/>
+            </w:tabs>
+            <w:rPr>
+              <w:noProof/>
+            </w:rPr>
+          </w:pPr>
+          <w:hyperlink w:anchor="_Toc76929642" w:history="1">
+            <w:r>
+              <w:rPr>
+                <w:rStyle w:val="Hyperlink"/>
+                <w:noProof/>
+              </w:rPr>
+              <w:t>DATASETS / SOURCES</w:t>
+            </w:r>
+            <w:r>
+              <w:rPr>
+                <w:noProof/>
+                <w:webHidden/>
+              </w:rPr>
+              <w:tab/>
+            </w:r>
+            <w:r>
+              <w:rPr>
+                <w:noProof/>
+                <w:webHidden/>
+              </w:rPr>
+              <w:fldChar w:fldCharType="begin"/>
+            </w:r>
+            <w:r>
+              <w:rPr>
+                <w:noProof/>
+                <w:webHidden/>
+              </w:rPr>
+              <w:instrText xml:space="preserve"> PAGEREF _Toc76929642 \h </w:instrText>
+            </w:r>
+            <w:r>
+              <w:rPr>
+                <w:noProof/>
+                <w:webHidden/>
+              </w:rPr>
+            </w:r>
+            <w:r>
+              <w:rPr>
+                <w:noProof/>
+                <w:webHidden/>
+              </w:rPr>
+              <w:fldChar w:fldCharType="separate"/>
+            </w:r>
+            <w:r>
+              <w:rPr>
+                <w:noProof/>
+                <w:webHidden/>
+              </w:rPr>
+              <w:t>2</w:t>
+            </w:r>
+            <w:r>
+              <w:rPr>
+                <w:noProof/>
+                <w:webHidden/>
+              </w:rPr>
+              <w:fldChar w:fldCharType="end"/>
+            </w:r>
+          </w:hyperlink>
+        </w:p>
+        <w:p>
+          <w:pPr>
+            <w:pStyle w:val="TOC2"/>
+            <w:tabs>
+              <w:tab w:val="right" w:leader="dot" w:pos="11006"/>
+            </w:tabs>
+            <w:rPr>
+              <w:noProof/>
+            </w:rPr>
+          </w:pPr>
+          <w:hyperlink w:anchor="_Toc76929643" w:history="1">
+            <w:r>
+              <w:rPr>
+                <w:rStyle w:val="Hyperlink"/>
+                <w:noProof/>
+              </w:rPr>
+              <w:t>OTHER SOURCES</w:t>
+            </w:r>
+            <w:r>
+              <w:rPr>
+                <w:noProof/>
+                <w:webHidden/>
+              </w:rPr>
+              <w:tab/>
+            </w:r>
+            <w:r>
+              <w:rPr>
+                <w:noProof/>
+                <w:webHidden/>
+              </w:rPr>
+              <w:fldChar w:fldCharType="begin"/>
+            </w:r>
+            <w:r>
+              <w:rPr>
+                <w:noProof/>
+                <w:webHidden/>
+              </w:rPr>
+              <w:instrText xml:space="preserve"> PAGEREF _Toc76929643 \h </w:instrText>
+            </w:r>
+            <w:r>
+              <w:rPr>
+                <w:noProof/>
+                <w:webHidden/>
+              </w:rPr>
+            </w:r>
+            <w:r>
+              <w:rPr>
+                <w:noProof/>
+                <w:webHidden/>
+              </w:rPr>
+              <w:fldChar w:fldCharType="separate"/>
+            </w:r>
+            <w:r>
+              <w:rPr>
+                <w:noProof/>
+                <w:webHidden/>
+              </w:rPr>
+              <w:t>3</w:t>
+            </w:r>
+            <w:r>
+              <w:rPr>
+                <w:noProof/>
+                <w:webHidden/>
+              </w:rPr>
+              <w:fldChar w:fldCharType="end"/>
+            </w:r>
+          </w:hyperlink>
+        </w:p>
+        <w:p>
+          <w:pPr>
+            <w:pStyle w:val="TOC2"/>
+            <w:tabs>
+              <w:tab w:val="right" w:leader="dot" w:pos="11006"/>
+            </w:tabs>
+            <w:rPr>
+              <w:noProof/>
+            </w:rPr>
+          </w:pPr>
+          <w:hyperlink w:anchor="_Toc76929644" w:history="1">
+            <w:r>
+              <w:rPr>
+                <w:rStyle w:val="Hyperlink"/>
+                <w:noProof/>
+              </w:rPr>
+              <w:t>CRIME CATAGORIES</w:t>
+            </w:r>
+            <w:r>
+              <w:rPr>
+                <w:noProof/>
+                <w:webHidden/>
+              </w:rPr>
+              <w:tab/>
+            </w:r>
+            <w:r>
+              <w:rPr>
+                <w:noProof/>
+                <w:webHidden/>
+              </w:rPr>
+              <w:fldChar w:fldCharType="begin"/>
+            </w:r>
+            <w:r>
+              <w:rPr>
+                <w:noProof/>
+                <w:webHidden/>
+              </w:rPr>
+              <w:instrText xml:space="preserve"> PAGEREF _Toc76929644 \h </w:instrText>
+            </w:r>
+            <w:r>
+              <w:rPr>
+                <w:noProof/>
+                <w:webHidden/>
+              </w:rPr>
+            </w:r>
+            <w:r>
+              <w:rPr>
+                <w:noProof/>
+                <w:webHidden/>
+              </w:rPr>
+              <w:fldChar w:fldCharType="separate"/>
+            </w:r>
+            <w:r>
+              <w:rPr>
+                <w:noProof/>
+                <w:webHidden/>
+              </w:rPr>
+              <w:t>3</w:t>
+            </w:r>
+            <w:r>
+              <w:rPr>
+                <w:noProof/>
+                <w:webHidden/>
+              </w:rPr>
+              <w:fldChar w:fldCharType="end"/>
+            </w:r>
+          </w:hyperlink>
+        </w:p>
+        <w:p>
+          <w:pPr>
+            <w:pStyle w:val="TOC2"/>
+            <w:tabs>
+              <w:tab w:val="right" w:leader="dot" w:pos="11006"/>
+            </w:tabs>
+            <w:rPr>
+              <w:noProof/>
+            </w:rPr>
+          </w:pPr>
+          <w:hyperlink w:anchor="_Toc76929645" w:history="1">
+            <w:r>
+              <w:rPr>
+                <w:rStyle w:val="Hyperlink"/>
+                <w:noProof/>
+              </w:rPr>
+              <w:t>STATISTICS</w:t>
+            </w:r>
+            <w:r>
+              <w:rPr>
+                <w:noProof/>
+                <w:webHidden/>
+              </w:rPr>
+              <w:tab/>
+            </w:r>
+            <w:r>
+              <w:rPr>
+                <w:noProof/>
+                <w:webHidden/>
+              </w:rPr>
+              <w:fldChar w:fldCharType="begin"/>
+            </w:r>
+            <w:r>
+              <w:rPr>
+                <w:noProof/>
+                <w:webHidden/>
+              </w:rPr>
+              <w:instrText xml:space="preserve"> PAGEREF _Toc76929645 \h </w:instrText>
+            </w:r>
+            <w:r>
+              <w:rPr>
+                <w:noProof/>
+                <w:webHidden/>
+              </w:rPr>
+            </w:r>
+            <w:r>
+              <w:rPr>
+                <w:noProof/>
+                <w:webHidden/>
+              </w:rPr>
+              <w:fldChar w:fldCharType="separate"/>
+            </w:r>
+            <w:r>
+              <w:rPr>
+                <w:noProof/>
+                <w:webHidden/>
+              </w:rPr>
+              <w:t>3</w:t>
+            </w:r>
+            <w:r>
+              <w:rPr>
+                <w:noProof/>
+                <w:webHidden/>
+              </w:rPr>
+              <w:fldChar w:fldCharType="end"/>
+            </w:r>
+          </w:hyperlink>
+        </w:p>
+        <w:p>
+          <w:pPr>
+            <w:pStyle w:val="TOC2"/>
+            <w:tabs>
+              <w:tab w:val="right" w:leader="dot" w:pos="11006"/>
+            </w:tabs>
+            <w:rPr>
+              <w:noProof/>
+            </w:rPr>
+          </w:pPr>
+          <w:hyperlink w:anchor="_Toc76929646" w:history="1">
+            <w:r>
+              <w:rPr>
+                <w:rStyle w:val="Hyperlink"/>
+                <w:noProof/>
+              </w:rPr>
+              <w:t>HIGH-LEVEL TASKS / LIBRARIES</w:t>
+            </w:r>
+            <w:r>
+              <w:rPr>
+                <w:noProof/>
+                <w:webHidden/>
+              </w:rPr>
+              <w:tab/>
+            </w:r>
+            <w:r>
+              <w:rPr>
+                <w:noProof/>
+                <w:webHidden/>
+              </w:rPr>
+              <w:fldChar w:fldCharType="begin"/>
+            </w:r>
+            <w:r>
+              <w:rPr>
+                <w:noProof/>
+                <w:webHidden/>
+              </w:rPr>
+              <w:instrText xml:space="preserve"> PAGEREF _Toc76929646 \h </w:instrText>
+            </w:r>
+            <w:r>
+              <w:rPr>
+                <w:noProof/>
+                <w:webHidden/>
+              </w:rPr>
+            </w:r>
+            <w:r>
+              <w:rPr>
+                <w:noProof/>
+                <w:webHidden/>
+              </w:rPr>
+              <w:fldChar w:fldCharType="separate"/>
+            </w:r>
+            <w:r>
+              <w:rPr>
+                <w:noProof/>
+                <w:webHidden/>
+              </w:rPr>
+              <w:t>3</w:t>
+            </w:r>
+            <w:r>
+              <w:rPr>
+                <w:noProof/>
+                <w:webHidden/>
+              </w:rPr>
+              <w:fldChar w:fldCharType="end"/>
+            </w:r>
+          </w:hyperlink>
+        </w:p>
+        <w:p>
+          <w:pPr>
+            <w:pStyle w:val="TOC2"/>
+            <w:tabs>
+              <w:tab w:val="right" w:leader="dot" w:pos="11006"/>
+            </w:tabs>
+            <w:rPr>
+              <w:noProof/>
+            </w:rPr>
+          </w:pPr>
+          <w:hyperlink w:anchor="_Toc76929647" w:history="1">
+            <w:r>
+              <w:rPr>
+                <w:rStyle w:val="Hyperlink"/>
+                <w:noProof/>
+              </w:rPr>
+              <w:t>ROLES &amp; RESPONSIBILITIES</w:t>
+            </w:r>
+            <w:r>
+              <w:rPr>
+                <w:noProof/>
+                <w:webHidden/>
+              </w:rPr>
+              <w:tab/>
+            </w:r>
+            <w:r>
+              <w:rPr>
+                <w:noProof/>
+                <w:webHidden/>
+              </w:rPr>
+              <w:fldChar w:fldCharType="begin"/>
+            </w:r>
+            <w:r>
+              <w:rPr>
+                <w:noProof/>
+                <w:webHidden/>
+              </w:rPr>
+              <w:instrText xml:space="preserve"> PAGEREF _Toc76929647 \h </w:instrText>
+            </w:r>
+            <w:r>
+              <w:rPr>
+                <w:noProof/>
+                <w:webHidden/>
+              </w:rPr>
+            </w:r>
+            <w:r>
+              <w:rPr>
+                <w:noProof/>
+                <w:webHidden/>
+              </w:rPr>
+              <w:fldChar w:fldCharType="separate"/>
+            </w:r>
+            <w:r>
+              <w:rPr>
+                <w:noProof/>
+                <w:webHidden/>
+              </w:rPr>
+              <w:t>3</w:t>
+            </w:r>
+            <w:r>
+              <w:rPr>
+                <w:noProof/>
+                <w:webHidden/>
+              </w:rPr>
+              <w:fldChar w:fldCharType="end"/>
+            </w:r>
+          </w:hyperlink>
+        </w:p>
+        <w:p>
+          <w:pPr>
+            <w:pStyle w:val="TOC2"/>
+            <w:tabs>
+              <w:tab w:val="right" w:leader="dot" w:pos="11006"/>
+            </w:tabs>
+            <w:rPr>
+              <w:noProof/>
+            </w:rPr>
+          </w:pPr>
+          <w:hyperlink w:anchor="_Toc76929648" w:history="1">
+            <w:r>
+              <w:rPr>
+                <w:rStyle w:val="Hyperlink"/>
+                <w:noProof/>
+              </w:rPr>
+              <w:t>AVAILABILITY</w:t>
+            </w:r>
+            <w:r>
+              <w:rPr>
+                <w:noProof/>
+                <w:webHidden/>
+              </w:rPr>
+              <w:tab/>
+            </w:r>
+            <w:r>
+              <w:rPr>
+                <w:noProof/>
+                <w:webHidden/>
+              </w:rPr>
+              <w:fldChar w:fldCharType="begin"/>
+            </w:r>
+            <w:r>
+              <w:rPr>
+                <w:noProof/>
+                <w:webHidden/>
+              </w:rPr>
+              <w:instrText xml:space="preserve"> PAGEREF _Toc76929648 \h </w:instrText>
+            </w:r>
+            <w:r>
+              <w:rPr>
+                <w:noProof/>
+                <w:webHidden/>
+              </w:rPr>
+            </w:r>
+            <w:r>
+              <w:rPr>
+                <w:noProof/>
+                <w:webHidden/>
+              </w:rPr>
+              <w:fldChar w:fldCharType="separate"/>
+            </w:r>
+            <w:r>
+              <w:rPr>
+                <w:noProof/>
+                <w:webHidden/>
+              </w:rPr>
+              <w:t>4</w:t>
+            </w:r>
+            <w:r>
+              <w:rPr>
+                <w:noProof/>
+                <w:webHidden/>
+              </w:rPr>
+              <w:fldChar w:fldCharType="end"/>
+            </w:r>
+          </w:hyperlink>
+        </w:p>
+        <w:p>
+          <w:pPr>
+            <w:pStyle w:val="TOC2"/>
+            <w:tabs>
+              <w:tab w:val="right" w:leader="dot" w:pos="11006"/>
+            </w:tabs>
+            <w:rPr>
+              <w:noProof/>
+            </w:rPr>
+          </w:pPr>
+          <w:hyperlink w:anchor="_Toc76929649" w:history="1">
+            <w:r>
+              <w:rPr>
+                <w:rStyle w:val="Hyperlink"/>
+                <w:noProof/>
+              </w:rPr>
+              <w:t>ACTIONS</w:t>
+            </w:r>
+            <w:r>
+              <w:rPr>
+                <w:noProof/>
+                <w:webHidden/>
+              </w:rPr>
+              <w:tab/>
+            </w:r>
+            <w:r>
+              <w:rPr>
+                <w:noProof/>
+                <w:webHidden/>
+              </w:rPr>
+              <w:fldChar w:fldCharType="begin"/>
+            </w:r>
+            <w:r>
+              <w:rPr>
+                <w:noProof/>
+                <w:webHidden/>
+              </w:rPr>
+              <w:instrText xml:space="preserve"> PAGEREF _Toc76929649 \h </w:instrText>
+            </w:r>
+            <w:r>
+              <w:rPr>
+                <w:noProof/>
+                <w:webHidden/>
+              </w:rPr>
+            </w:r>
+            <w:r>
+              <w:rPr>
+                <w:noProof/>
+                <w:webHidden/>
+              </w:rPr>
+              <w:fldChar w:fldCharType="separate"/>
+            </w:r>
+            <w:r>
+              <w:rPr>
+                <w:noProof/>
+                <w:webHidden/>
+              </w:rPr>
+              <w:t>4</w:t>
+            </w:r>
+            <w:r>
+              <w:rPr>
+                <w:noProof/>
+                <w:webHidden/>
+              </w:rPr>
+              <w:fldChar w:fldCharType="end"/>
+            </w:r>
+          </w:hyperlink>
+        </w:p>
+        <w:p>
+          <w:pPr>
+            <w:pStyle w:val="TOC2"/>
+            <w:tabs>
+              <w:tab w:val="right" w:leader="dot" w:pos="11006"/>
+            </w:tabs>
+            <w:rPr>
+              <w:noProof/>
+            </w:rPr>
+          </w:pPr>
+          <w:hyperlink w:anchor="_Toc76929650" w:history="1">
+            <w:r>
+              <w:rPr>
+                <w:rStyle w:val="Hyperlink"/>
+                <w:noProof/>
+              </w:rPr>
+              <w:t>WEBSITE INSPIRATIONS (LINKS)</w:t>
+            </w:r>
+            <w:r>
+              <w:rPr>
+                <w:noProof/>
+                <w:webHidden/>
+              </w:rPr>
+              <w:tab/>
+            </w:r>
+            <w:r>
+              <w:rPr>
+                <w:noProof/>
+                <w:webHidden/>
+              </w:rPr>
+              <w:fldChar w:fldCharType="begin"/>
+            </w:r>
+            <w:r>
+              <w:rPr>
+                <w:noProof/>
+                <w:webHidden/>
+              </w:rPr>
+              <w:instrText xml:space="preserve"> PAGEREF _Toc76929650 \h </w:instrText>
+            </w:r>
+            <w:r>
+              <w:rPr>
+                <w:noProof/>
+                <w:webHidden/>
+              </w:rPr>
+            </w:r>
+            <w:r>
+              <w:rPr>
+                <w:noProof/>
+                <w:webHidden/>
+              </w:rPr>
+              <w:fldChar w:fldCharType="separate"/>
+            </w:r>
+            <w:r>
+              <w:rPr>
+                <w:noProof/>
+                <w:webHidden/>
+              </w:rPr>
+              <w:t>4</w:t>
+            </w:r>
+            <w:r>
+              <w:rPr>
+                <w:noProof/>
+                <w:webHidden/>
+              </w:rPr>
+              <w:fldChar w:fldCharType="end"/>
+            </w:r>
+          </w:hyperlink>
+        </w:p>
+        <w:p>
+          <w:r>
+            <w:rPr>
+              <w:b/>
+              <w:bCs/>
+              <w:noProof/>
+            </w:rPr>
+            <w:fldChar w:fldCharType="end"/>
+          </w:r>
+        </w:p>
+      </w:sdtContent>
+    </w:sdt>
     <w:p>
       <w:pPr>
         <w:pStyle w:val="Heading2"/>
       </w:pPr>
-      <w:r>
+    </w:p>
+    <w:p>
+      <w:pPr>
+        <w:rPr>
+          <w:rFonts w:ascii="Arial" w:hAnsi="Arial" w:cs="Arial"/>
+          <w:smallCaps/>
+          <w:spacing w:val="5"/>
+          <w:sz w:val="24"/>
+          <w:szCs w:val="24"/>
+        </w:rPr>
+      </w:pPr>
+      <w:r>
+        <w:br w:type="page"/>
+      </w:r>
+    </w:p>
+    <w:p>
+      <w:pPr>
+        <w:pStyle w:val="Heading2"/>
+      </w:pPr>
+      <w:bookmarkStart w:id="0" w:name="_Toc76929640"/>
+      <w:r>
+        <w:lastRenderedPageBreak/>
         <w:t>HYPOTHESIS</w:t>
       </w:r>
+      <w:bookmarkEnd w:id="0"/>
     </w:p>
     <w:p>
       <w:pPr>
@@ -167,9 +1000,11 @@
       <w:pPr>
         <w:pStyle w:val="Heading2"/>
       </w:pPr>
+      <w:bookmarkStart w:id="1" w:name="_Toc76929641"/>
       <w:r>
         <w:t>KEY DATES</w:t>
       </w:r>
+      <w:bookmarkEnd w:id="1"/>
     </w:p>
     <w:p>
       <w:pPr>
@@ -203,12 +1038,14 @@
       <w:pPr>
         <w:pStyle w:val="Heading2"/>
       </w:pPr>
+      <w:bookmarkStart w:id="2" w:name="_Toc76929642"/>
       <w:r>
         <w:t>DATASETS</w:t>
       </w:r>
       <w:r>
         <w:t xml:space="preserve"> / SOURCES</w:t>
       </w:r>
+      <w:bookmarkEnd w:id="2"/>
     </w:p>
     <w:tbl>
       <w:tblPr>
@@ -370,12 +1207,36 @@
             <w:pPr>
               <w:spacing w:before="60" w:after="60"/>
             </w:pPr>
-            <w:hyperlink r:id="rId7" w:history="1">
+            <w:hyperlink r:id="rId8" w:history="1">
               <w:r>
                 <w:rPr>
                   <w:rStyle w:val="Hyperlink"/>
                 </w:rPr>
-                <w:t>https://data.oaklandca.gov/Public-Safety/CrimeWatch-Maps-Past-90-Days/ym6k-rx7a</w:t>
+                <w:t>https://dat</w:t>
+              </w:r>
+              <w:r>
+                <w:rPr>
+                  <w:rStyle w:val="Hyperlink"/>
+                </w:rPr>
+                <w:t>a</w:t>
+              </w:r>
+              <w:r>
+                <w:rPr>
+                  <w:rStyle w:val="Hyperlink"/>
+                </w:rPr>
+                <w:t>.oaklandca.gov/Public-Safety/Crim</w:t>
+              </w:r>
+              <w:r>
+                <w:rPr>
+                  <w:rStyle w:val="Hyperlink"/>
+                </w:rPr>
+                <w:t>e</w:t>
+              </w:r>
+              <w:r>
+                <w:rPr>
+                  <w:rStyle w:val="Hyperlink"/>
+                </w:rPr>
+                <w:t>Watch-Maps-Past-90-Days/ym6k-rx7a</w:t>
               </w:r>
             </w:hyperlink>
           </w:p>
@@ -521,7 +1382,7 @@
             <w:pPr>
               <w:spacing w:before="60" w:after="60"/>
             </w:pPr>
-            <w:hyperlink r:id="rId8" w:history="1">
+            <w:hyperlink r:id="rId9" w:history="1">
               <w:r>
                 <w:rPr>
                   <w:rStyle w:val="Hyperlink"/>
@@ -599,12 +1460,24 @@
             <w:pPr>
               <w:spacing w:before="60" w:after="60"/>
             </w:pPr>
-            <w:hyperlink r:id="rId9" w:history="1">
+            <w:hyperlink r:id="rId10" w:history="1">
               <w:r>
                 <w:rPr>
                   <w:rStyle w:val="Hyperlink"/>
                 </w:rPr>
-                <w:t>https://openjustice.doj.ca.gov/data</w:t>
+                <w:t>https://op</w:t>
+              </w:r>
+              <w:r>
+                <w:rPr>
+                  <w:rStyle w:val="Hyperlink"/>
+                </w:rPr>
+                <w:t>e</w:t>
+              </w:r>
+              <w:r>
+                <w:rPr>
+                  <w:rStyle w:val="Hyperlink"/>
+                </w:rPr>
+                <w:t>njustice.doj.ca.gov/data</w:t>
               </w:r>
             </w:hyperlink>
           </w:p>
@@ -681,7 +1554,7 @@
             <w:pPr>
               <w:spacing w:before="60" w:after="60"/>
             </w:pPr>
-            <w:hyperlink r:id="rId10" w:history="1">
+            <w:hyperlink r:id="rId11" w:history="1">
               <w:r>
                 <w:rPr>
                   <w:rStyle w:val="Hyperlink"/>
@@ -842,12 +1715,24 @@
             <w:pPr>
               <w:spacing w:before="60" w:after="60"/>
             </w:pPr>
-            <w:hyperlink r:id="rId11" w:history="1">
+            <w:hyperlink r:id="rId12" w:history="1">
               <w:r>
                 <w:rPr>
                   <w:rStyle w:val="Hyperlink"/>
                 </w:rPr>
-                <w:t>https://www.oaklandca.gov/resources/find-a-police-area-or-beat</w:t>
+                <w:t>https://www.oakla</w:t>
+              </w:r>
+              <w:r>
+                <w:rPr>
+                  <w:rStyle w:val="Hyperlink"/>
+                </w:rPr>
+                <w:t>n</w:t>
+              </w:r>
+              <w:r>
+                <w:rPr>
+                  <w:rStyle w:val="Hyperlink"/>
+                </w:rPr>
+                <w:t>dca.gov/resources/find-a-police-area-or-beat</w:t>
               </w:r>
             </w:hyperlink>
           </w:p>
@@ -923,7 +1808,7 @@
             <w:pPr>
               <w:spacing w:before="60" w:after="60"/>
             </w:pPr>
-            <w:hyperlink r:id="rId12" w:history="1">
+            <w:hyperlink r:id="rId13" w:history="1">
               <w:r>
                 <w:rPr>
                   <w:rStyle w:val="Hyperlink"/>
@@ -1001,7 +1886,7 @@
             <w:pPr>
               <w:spacing w:before="60" w:after="60"/>
             </w:pPr>
-            <w:hyperlink r:id="rId13" w:history="1">
+            <w:hyperlink r:id="rId14" w:history="1">
               <w:r>
                 <w:rPr>
                   <w:rStyle w:val="Hyperlink"/>
@@ -1029,7 +1914,7 @@
               <w:spacing w:before="60" w:after="60"/>
               <w:jc w:val="left"/>
             </w:pPr>
-            <w:hyperlink r:id="rId14" w:history="1">
+            <w:hyperlink r:id="rId15" w:history="1">
               <w:r>
                 <w:rPr>
                   <w:rStyle w:val="Hyperlink"/>
@@ -1093,7 +1978,7 @@
             <w:pPr>
               <w:spacing w:before="60" w:after="60"/>
             </w:pPr>
-            <w:hyperlink r:id="rId15" w:history="1">
+            <w:hyperlink r:id="rId16" w:history="1">
               <w:r>
                 <w:rPr>
                   <w:rStyle w:val="Hyperlink"/>
@@ -1128,10 +2013,12 @@
       <w:pPr>
         <w:pStyle w:val="Heading2"/>
       </w:pPr>
+      <w:bookmarkStart w:id="3" w:name="_Toc76929643"/>
       <w:r>
         <w:lastRenderedPageBreak/>
         <w:t>OTHER SOURCES</w:t>
       </w:r>
+      <w:bookmarkEnd w:id="3"/>
     </w:p>
     <w:p>
       <w:pPr>
@@ -1149,9 +2036,11 @@
       <w:pPr>
         <w:pStyle w:val="Heading2"/>
       </w:pPr>
+      <w:bookmarkStart w:id="4" w:name="_Toc76929644"/>
       <w:r>
         <w:t>CRIME CATAGORIES</w:t>
       </w:r>
+      <w:bookmarkEnd w:id="4"/>
     </w:p>
     <w:p>
       <w:pPr>
@@ -1270,9 +2159,11 @@
       <w:pPr>
         <w:pStyle w:val="Heading2"/>
       </w:pPr>
+      <w:bookmarkStart w:id="5" w:name="_Toc76929645"/>
       <w:r>
         <w:t>STATISTICS</w:t>
       </w:r>
+      <w:bookmarkEnd w:id="5"/>
     </w:p>
     <w:p>
       <w:pPr>
@@ -1334,12 +2225,14 @@
       <w:pPr>
         <w:pStyle w:val="Heading2"/>
       </w:pPr>
+      <w:bookmarkStart w:id="6" w:name="_Toc76929646"/>
       <w:r>
         <w:t>HIGH-LEVEL TASKS</w:t>
       </w:r>
       <w:r>
         <w:t xml:space="preserve"> / LIBRARIES</w:t>
       </w:r>
+      <w:bookmarkEnd w:id="6"/>
     </w:p>
     <w:p>
       <w:pPr>
@@ -1601,8 +2494,13 @@
       <w:pPr>
         <w:pStyle w:val="Heading2"/>
       </w:pPr>
-      <w:r>
-        <w:t xml:space="preserve">ROLES &amp; RESPONSIBILITIES </w:t>
+      <w:bookmarkStart w:id="7" w:name="_Toc76929647"/>
+      <w:r>
+        <w:t>ROLES &amp; RESPONSIBILITIES</w:t>
+      </w:r>
+      <w:bookmarkEnd w:id="7"/>
+      <w:r>
+        <w:t xml:space="preserve"> </w:t>
       </w:r>
     </w:p>
     <w:p>
@@ -1687,10 +2585,12 @@
       <w:pPr>
         <w:pStyle w:val="Heading2"/>
       </w:pPr>
+      <w:bookmarkStart w:id="8" w:name="_Toc76929648"/>
       <w:r>
         <w:lastRenderedPageBreak/>
         <w:t>AVAILABILITY</w:t>
       </w:r>
+      <w:bookmarkEnd w:id="8"/>
     </w:p>
     <w:p>
       <w:pPr>
@@ -1738,9 +2638,11 @@
       <w:pPr>
         <w:pStyle w:val="Heading2"/>
       </w:pPr>
+      <w:bookmarkStart w:id="9" w:name="_Toc76929649"/>
       <w:r>
         <w:t>ACTIONS</w:t>
       </w:r>
+      <w:bookmarkEnd w:id="9"/>
     </w:p>
     <w:p>
       <w:pPr>
@@ -1769,6 +2671,9 @@
       <w:r>
         <w:t>List possible sources – John. Done</w:t>
       </w:r>
+      <w:r>
+        <w:t xml:space="preserve"> 12-Jul</w:t>
+      </w:r>
     </w:p>
     <w:p>
       <w:pPr>
@@ -1790,6 +2695,44 @@
     <w:p>
       <w:pPr>
         <w:pStyle w:val="ListNumber"/>
+        <w:numPr>
+          <w:ilvl w:val="1"/>
+          <w:numId w:val="4"/>
+        </w:numPr>
+      </w:pPr>
+      <w:r>
+        <w:t xml:space="preserve">Pulled json </w:t>
+      </w:r>
+      <w:bookmarkStart w:id="10" w:name="_Hlk76941753"/>
+      <w:r>
+        <w:fldChar w:fldCharType="begin"/>
+      </w:r>
+      <w:r>
+        <w:instrText xml:space="preserve"> HYPERLINK "https://data.oaklandca.gov/Public-Safety/CrimeWatch-Maps-Past-90-Days/ym6k-rx7a" </w:instrText>
+      </w:r>
+      <w:r>
+        <w:fldChar w:fldCharType="separate"/>
+      </w:r>
+      <w:r>
+        <w:rPr>
+          <w:rStyle w:val="Hyperlink"/>
+        </w:rPr>
+        <w:t>Oakland Crimewatch map data</w:t>
+      </w:r>
+      <w:bookmarkEnd w:id="10"/>
+      <w:r>
+        <w:fldChar w:fldCharType="end"/>
+      </w:r>
+      <w:r>
+        <w:t xml:space="preserve"> – John. Done</w:t>
+      </w:r>
+      <w:r>
+        <w:t xml:space="preserve"> 12-Jul</w:t>
+      </w:r>
+    </w:p>
+    <w:p>
+      <w:pPr>
+        <w:pStyle w:val="ListNumber"/>
       </w:pPr>
       <w:r>
         <w:t>Settle on hypothesis</w:t>
@@ -1807,12 +2750,14 @@
       <w:pPr>
         <w:pStyle w:val="Heading2"/>
       </w:pPr>
+      <w:bookmarkStart w:id="11" w:name="_Toc76929650"/>
       <w:r>
         <w:t>WEBSITE INSPIRATIONS</w:t>
       </w:r>
       <w:r>
         <w:t xml:space="preserve"> (LINKS)</w:t>
       </w:r>
+      <w:bookmarkEnd w:id="11"/>
     </w:p>
     <w:p>
       <w:pPr>
@@ -1826,7 +2771,7 @@
           <w:szCs w:val="21"/>
         </w:rPr>
       </w:pPr>
-      <w:hyperlink r:id="rId16" w:history="1">
+      <w:hyperlink r:id="rId17" w:history="1">
         <w:r>
           <w:rPr>
             <w:rStyle w:val="Hyperlink"/>
@@ -1843,7 +2788,7 @@
         </w:rPr>
         <w:t xml:space="preserve">. </w:t>
       </w:r>
-      <w:hyperlink r:id="rId17" w:history="1"/>
+      <w:hyperlink r:id="rId18" w:history="1"/>
     </w:p>
     <w:p>
       <w:pPr>
@@ -1857,7 +2802,7 @@
           <w:szCs w:val="21"/>
         </w:rPr>
       </w:pPr>
-      <w:hyperlink r:id="rId18" w:history="1">
+      <w:hyperlink r:id="rId19" w:history="1">
         <w:r>
           <w:rPr>
             <w:rStyle w:val="Hyperlink"/>
@@ -1887,7 +2832,7 @@
           <w:szCs w:val="21"/>
         </w:rPr>
       </w:pPr>
-      <w:hyperlink r:id="rId19" w:history="1">
+      <w:hyperlink r:id="rId20" w:history="1">
         <w:r>
           <w:rPr>
             <w:rStyle w:val="Hyperlink"/>
@@ -1906,7 +2851,7 @@
           <w:numId w:val="7"/>
         </w:numPr>
       </w:pPr>
-      <w:hyperlink r:id="rId20" w:history="1">
+      <w:hyperlink r:id="rId21" w:history="1">
         <w:r>
           <w:rPr>
             <w:rStyle w:val="Hyperlink"/>
@@ -1927,7 +2872,7 @@
           <w:szCs w:val="21"/>
         </w:rPr>
       </w:pPr>
-      <w:hyperlink r:id="rId21" w:history="1">
+      <w:hyperlink r:id="rId22" w:history="1">
         <w:r>
           <w:rPr>
             <w:rStyle w:val="Hyperlink"/>
@@ -1996,7 +2941,7 @@
           <w:szCs w:val="21"/>
         </w:rPr>
       </w:pPr>
-      <w:hyperlink r:id="rId22" w:history="1">
+      <w:hyperlink r:id="rId23" w:history="1">
         <w:r>
           <w:rPr>
             <w:rStyle w:val="Hyperlink"/>
@@ -2026,7 +2971,7 @@
           <w:szCs w:val="21"/>
         </w:rPr>
       </w:pPr>
-      <w:hyperlink r:id="rId23" w:anchor=":~:text=With%20a%20crime%20rate%20of,here%20is%20one%20in%2013." w:history="1">
+      <w:hyperlink r:id="rId24" w:anchor=":~:text=With%20a%20crime%20rate%20of,here%20is%20one%20in%2013." w:history="1">
         <w:r>
           <w:rPr>
             <w:rStyle w:val="Hyperlink"/>
@@ -2076,7 +3021,7 @@
       </w:pPr>
     </w:p>
     <w:sectPr>
-      <w:headerReference w:type="default" r:id="rId24"/>
+      <w:headerReference w:type="default" r:id="rId25"/>
       <w:pgSz w:w="12240" w:h="15840"/>
       <w:pgMar w:top="720" w:right="720" w:bottom="720" w:left="504" w:header="720" w:footer="720" w:gutter="0"/>
       <w:cols w:space="720"/>
@@ -3839,7 +4784,6 @@
     <w:basedOn w:val="Heading1"/>
     <w:next w:val="Normal"/>
     <w:uiPriority w:val="39"/>
-    <w:semiHidden/>
     <w:unhideWhenUsed/>
     <w:qFormat/>
     <w:rsid w:val="00ED2F73"/>
@@ -3927,6 +4871,19 @@
       <w:color w:val="954F72" w:themeColor="followedHyperlink"/>
       <w:u w:val="single"/>
     </w:rPr>
+  </w:style>
+  <w:style w:type="paragraph" w:styleId="TOC2">
+    <w:name w:val="toc 2"/>
+    <w:basedOn w:val="Normal"/>
+    <w:next w:val="Normal"/>
+    <w:autoRedefine/>
+    <w:uiPriority w:val="39"/>
+    <w:unhideWhenUsed/>
+    <w:rsid w:val="007B1A3D"/>
+    <w:pPr>
+      <w:spacing w:after="100"/>
+      <w:ind w:left="200"/>
+    </w:pPr>
   </w:style>
 </w:styles>
 </file>
@@ -4224,4 +5181,16 @@
     </a:ext>
   </a:extLst>
 </a:theme>
+</file>
+
+<file path=customXml/item1.xml><?xml version="1.0" encoding="utf-8"?>
+<b:Sources xmlns:b="http://schemas.openxmlformats.org/officeDocument/2006/bibliography" xmlns="http://schemas.openxmlformats.org/officeDocument/2006/bibliography" SelectedStyle="\APASixthEditionOfficeOnline.xsl" StyleName="APA" Version="6"/>
+</file>
+
+<file path=customXml/itemProps1.xml><?xml version="1.0" encoding="utf-8"?>
+<ds:datastoreItem xmlns:ds="http://schemas.openxmlformats.org/officeDocument/2006/customXml" ds:itemID="{2B91D23C-A97B-495B-A3F5-F186287B9469}">
+  <ds:schemaRefs>
+    <ds:schemaRef ds:uri="http://schemas.openxmlformats.org/officeDocument/2006/bibliography"/>
+  </ds:schemaRefs>
+</ds:datastoreItem>
 </file>
</xml_diff>

<commit_message>
updated notes, adding export to csv
</commit_message>
<xml_diff>
--- a/mtg_notes_OAK_crime.docx
+++ b/mtg_notes_OAK_crime.docx
@@ -4,6 +4,12 @@
   <w:body>
     <w:sdt>
       <w:sdtPr>
+        <w:rPr>
+          <w:smallCaps w:val="0"/>
+          <w:spacing w:val="0"/>
+          <w:sz w:val="20"/>
+          <w:szCs w:val="20"/>
+        </w:rPr>
         <w:id w:val="-432589316"/>
         <w:docPartObj>
           <w:docPartGallery w:val="Table of Contents"/>
@@ -14,11 +20,7 @@
         <w:rPr>
           <w:b/>
           <w:bCs/>
-          <w:smallCaps w:val="0"/>
           <w:noProof/>
-          <w:spacing w:val="0"/>
-          <w:sz w:val="20"/>
-          <w:szCs w:val="20"/>
         </w:rPr>
       </w:sdtEndPr>
       <w:sdtContent>
@@ -32,7 +34,7 @@
         </w:p>
         <w:p>
           <w:pPr>
-            <w:pStyle w:val="TOC2"/>
+            <w:pStyle w:val="TOC1"/>
             <w:tabs>
               <w:tab w:val="right" w:leader="dot" w:pos="11006"/>
             </w:tabs>
@@ -49,27 +51,81 @@
           <w:r>
             <w:fldChar w:fldCharType="separate"/>
           </w:r>
-          <w:hyperlink w:anchor="_Toc76929640" w:history="1">
+          <w:hyperlink w:anchor="_Toc76983863" w:history="1">
             <w:r>
               <w:rPr>
                 <w:rStyle w:val="Hyperlink"/>
                 <w:noProof/>
               </w:rPr>
-              <w:t>HYPOTHES</w:t>
-            </w:r>
+              <w:t>Project Requirements</w:t>
+            </w:r>
+            <w:r>
+              <w:rPr>
+                <w:noProof/>
+                <w:webHidden/>
+              </w:rPr>
+              <w:tab/>
+            </w:r>
+            <w:r>
+              <w:rPr>
+                <w:noProof/>
+                <w:webHidden/>
+              </w:rPr>
+              <w:fldChar w:fldCharType="begin"/>
+            </w:r>
+            <w:r>
+              <w:rPr>
+                <w:noProof/>
+                <w:webHidden/>
+              </w:rPr>
+              <w:instrText xml:space="preserve"> PAGEREF _Toc76983863 \h </w:instrText>
+            </w:r>
+            <w:r>
+              <w:rPr>
+                <w:noProof/>
+                <w:webHidden/>
+              </w:rPr>
+            </w:r>
+            <w:r>
+              <w:rPr>
+                <w:noProof/>
+                <w:webHidden/>
+              </w:rPr>
+              <w:fldChar w:fldCharType="separate"/>
+            </w:r>
+            <w:r>
+              <w:rPr>
+                <w:noProof/>
+                <w:webHidden/>
+              </w:rPr>
+              <w:t>2</w:t>
+            </w:r>
+            <w:r>
+              <w:rPr>
+                <w:noProof/>
+                <w:webHidden/>
+              </w:rPr>
+              <w:fldChar w:fldCharType="end"/>
+            </w:r>
+          </w:hyperlink>
+        </w:p>
+        <w:p>
+          <w:pPr>
+            <w:pStyle w:val="TOC1"/>
+            <w:tabs>
+              <w:tab w:val="right" w:leader="dot" w:pos="11006"/>
+            </w:tabs>
+            <w:rPr>
+              <w:noProof/>
+            </w:rPr>
+          </w:pPr>
+          <w:hyperlink w:anchor="_Toc76983864" w:history="1">
             <w:r>
               <w:rPr>
                 <w:rStyle w:val="Hyperlink"/>
                 <w:noProof/>
               </w:rPr>
-              <w:t>I</w:t>
-            </w:r>
-            <w:r>
-              <w:rPr>
-                <w:rStyle w:val="Hyperlink"/>
-                <w:noProof/>
-              </w:rPr>
-              <w:t>S</w:t>
+              <w:t>Schedule</w:t>
             </w:r>
             <w:r>
               <w:rPr>
@@ -90,7 +146,7 @@
                 <w:noProof/>
                 <w:webHidden/>
               </w:rPr>
-              <w:instrText xml:space="preserve"> PAGEREF _Toc76929640 \h </w:instrText>
+              <w:instrText xml:space="preserve"> PAGEREF _Toc76983864 \h </w:instrText>
             </w:r>
             <w:r>
               <w:rPr>
@@ -129,15 +185,31 @@
             </w:tabs>
             <w:rPr>
               <w:noProof/>
+              <w:sz w:val="22"/>
+              <w:szCs w:val="22"/>
             </w:rPr>
           </w:pPr>
-          <w:hyperlink w:anchor="_Toc76929641" w:history="1">
+          <w:hyperlink w:anchor="_Toc76983865" w:history="1">
             <w:r>
               <w:rPr>
                 <w:rStyle w:val="Hyperlink"/>
                 <w:noProof/>
               </w:rPr>
-              <w:t>KEY DATES</w:t>
+              <w:t>Hypothesis (thi</w:t>
+            </w:r>
+            <w:r>
+              <w:rPr>
+                <w:rStyle w:val="Hyperlink"/>
+                <w:noProof/>
+              </w:rPr>
+              <w:t>s</w:t>
+            </w:r>
+            <w:r>
+              <w:rPr>
+                <w:rStyle w:val="Hyperlink"/>
+                <w:noProof/>
+              </w:rPr>
+              <w:t xml:space="preserve"> is not needed)</w:t>
             </w:r>
             <w:r>
               <w:rPr>
@@ -158,7 +230,7 @@
                 <w:noProof/>
                 <w:webHidden/>
               </w:rPr>
-              <w:instrText xml:space="preserve"> PAGEREF _Toc76929641 \h </w:instrText>
+              <w:instrText xml:space="preserve"> PAGEREF _Toc76983865 \h </w:instrText>
             </w:r>
             <w:r>
               <w:rPr>
@@ -191,7 +263,7 @@
         </w:p>
         <w:p>
           <w:pPr>
-            <w:pStyle w:val="TOC2"/>
+            <w:pStyle w:val="TOC1"/>
             <w:tabs>
               <w:tab w:val="right" w:leader="dot" w:pos="11006"/>
             </w:tabs>
@@ -199,13 +271,13 @@
               <w:noProof/>
             </w:rPr>
           </w:pPr>
-          <w:hyperlink w:anchor="_Toc76929642" w:history="1">
+          <w:hyperlink w:anchor="_Toc76983866" w:history="1">
             <w:r>
               <w:rPr>
                 <w:rStyle w:val="Hyperlink"/>
                 <w:noProof/>
               </w:rPr>
-              <w:t>DATASETS / SOURCES</w:t>
+              <w:t>Key Dates</w:t>
             </w:r>
             <w:r>
               <w:rPr>
@@ -226,7 +298,7 @@
                 <w:noProof/>
                 <w:webHidden/>
               </w:rPr>
-              <w:instrText xml:space="preserve"> PAGEREF _Toc76929642 \h </w:instrText>
+              <w:instrText xml:space="preserve"> PAGEREF _Toc76983866 \h </w:instrText>
             </w:r>
             <w:r>
               <w:rPr>
@@ -259,7 +331,7 @@
         </w:p>
         <w:p>
           <w:pPr>
-            <w:pStyle w:val="TOC2"/>
+            <w:pStyle w:val="TOC1"/>
             <w:tabs>
               <w:tab w:val="right" w:leader="dot" w:pos="11006"/>
             </w:tabs>
@@ -267,13 +339,13 @@
               <w:noProof/>
             </w:rPr>
           </w:pPr>
-          <w:hyperlink w:anchor="_Toc76929643" w:history="1">
+          <w:hyperlink w:anchor="_Toc76983867" w:history="1">
             <w:r>
               <w:rPr>
                 <w:rStyle w:val="Hyperlink"/>
                 <w:noProof/>
               </w:rPr>
-              <w:t>OTHER SOURCES</w:t>
+              <w:t>Datasets/Sources</w:t>
             </w:r>
             <w:r>
               <w:rPr>
@@ -294,7 +366,7 @@
                 <w:noProof/>
                 <w:webHidden/>
               </w:rPr>
-              <w:instrText xml:space="preserve"> PAGEREF _Toc76929643 \h </w:instrText>
+              <w:instrText xml:space="preserve"> PAGEREF _Toc76983867 \h </w:instrText>
             </w:r>
             <w:r>
               <w:rPr>
@@ -327,7 +399,7 @@
         </w:p>
         <w:p>
           <w:pPr>
-            <w:pStyle w:val="TOC2"/>
+            <w:pStyle w:val="TOC1"/>
             <w:tabs>
               <w:tab w:val="right" w:leader="dot" w:pos="11006"/>
             </w:tabs>
@@ -335,13 +407,13 @@
               <w:noProof/>
             </w:rPr>
           </w:pPr>
-          <w:hyperlink w:anchor="_Toc76929644" w:history="1">
+          <w:hyperlink w:anchor="_Toc76983868" w:history="1">
             <w:r>
               <w:rPr>
                 <w:rStyle w:val="Hyperlink"/>
                 <w:noProof/>
               </w:rPr>
-              <w:t>CRIME CATAGORIES</w:t>
+              <w:t>Other Sources</w:t>
             </w:r>
             <w:r>
               <w:rPr>
@@ -362,7 +434,7 @@
                 <w:noProof/>
                 <w:webHidden/>
               </w:rPr>
-              <w:instrText xml:space="preserve"> PAGEREF _Toc76929644 \h </w:instrText>
+              <w:instrText xml:space="preserve"> PAGEREF _Toc76983868 \h </w:instrText>
             </w:r>
             <w:r>
               <w:rPr>
@@ -395,7 +467,7 @@
         </w:p>
         <w:p>
           <w:pPr>
-            <w:pStyle w:val="TOC2"/>
+            <w:pStyle w:val="TOC1"/>
             <w:tabs>
               <w:tab w:val="right" w:leader="dot" w:pos="11006"/>
             </w:tabs>
@@ -403,13 +475,13 @@
               <w:noProof/>
             </w:rPr>
           </w:pPr>
-          <w:hyperlink w:anchor="_Toc76929645" w:history="1">
+          <w:hyperlink w:anchor="_Toc76983869" w:history="1">
             <w:r>
               <w:rPr>
                 <w:rStyle w:val="Hyperlink"/>
                 <w:noProof/>
               </w:rPr>
-              <w:t>STATISTICS</w:t>
+              <w:t>Crime Catagories</w:t>
             </w:r>
             <w:r>
               <w:rPr>
@@ -430,7 +502,7 @@
                 <w:noProof/>
                 <w:webHidden/>
               </w:rPr>
-              <w:instrText xml:space="preserve"> PAGEREF _Toc76929645 \h </w:instrText>
+              <w:instrText xml:space="preserve"> PAGEREF _Toc76983869 \h </w:instrText>
             </w:r>
             <w:r>
               <w:rPr>
@@ -463,7 +535,7 @@
         </w:p>
         <w:p>
           <w:pPr>
-            <w:pStyle w:val="TOC2"/>
+            <w:pStyle w:val="TOC1"/>
             <w:tabs>
               <w:tab w:val="right" w:leader="dot" w:pos="11006"/>
             </w:tabs>
@@ -471,13 +543,13 @@
               <w:noProof/>
             </w:rPr>
           </w:pPr>
-          <w:hyperlink w:anchor="_Toc76929646" w:history="1">
+          <w:hyperlink w:anchor="_Toc76983870" w:history="1">
             <w:r>
               <w:rPr>
                 <w:rStyle w:val="Hyperlink"/>
                 <w:noProof/>
               </w:rPr>
-              <w:t>HIGH-LEVEL TASKS / LIBRARIES</w:t>
+              <w:t>Statistics</w:t>
             </w:r>
             <w:r>
               <w:rPr>
@@ -498,7 +570,7 @@
                 <w:noProof/>
                 <w:webHidden/>
               </w:rPr>
-              <w:instrText xml:space="preserve"> PAGEREF _Toc76929646 \h </w:instrText>
+              <w:instrText xml:space="preserve"> PAGEREF _Toc76983870 \h </w:instrText>
             </w:r>
             <w:r>
               <w:rPr>
@@ -518,7 +590,7 @@
                 <w:noProof/>
                 <w:webHidden/>
               </w:rPr>
-              <w:t>3</w:t>
+              <w:t>4</w:t>
             </w:r>
             <w:r>
               <w:rPr>
@@ -531,7 +603,7 @@
         </w:p>
         <w:p>
           <w:pPr>
-            <w:pStyle w:val="TOC2"/>
+            <w:pStyle w:val="TOC1"/>
             <w:tabs>
               <w:tab w:val="right" w:leader="dot" w:pos="11006"/>
             </w:tabs>
@@ -539,13 +611,13 @@
               <w:noProof/>
             </w:rPr>
           </w:pPr>
-          <w:hyperlink w:anchor="_Toc76929647" w:history="1">
+          <w:hyperlink w:anchor="_Toc76983871" w:history="1">
             <w:r>
               <w:rPr>
                 <w:rStyle w:val="Hyperlink"/>
                 <w:noProof/>
               </w:rPr>
-              <w:t>ROLES &amp; RESPONSIBILITIES</w:t>
+              <w:t>High-Level Tasks / Libraries</w:t>
             </w:r>
             <w:r>
               <w:rPr>
@@ -566,7 +638,7 @@
                 <w:noProof/>
                 <w:webHidden/>
               </w:rPr>
-              <w:instrText xml:space="preserve"> PAGEREF _Toc76929647 \h </w:instrText>
+              <w:instrText xml:space="preserve"> PAGEREF _Toc76983871 \h </w:instrText>
             </w:r>
             <w:r>
               <w:rPr>
@@ -586,7 +658,7 @@
                 <w:noProof/>
                 <w:webHidden/>
               </w:rPr>
-              <w:t>3</w:t>
+              <w:t>4</w:t>
             </w:r>
             <w:r>
               <w:rPr>
@@ -599,7 +671,7 @@
         </w:p>
         <w:p>
           <w:pPr>
-            <w:pStyle w:val="TOC2"/>
+            <w:pStyle w:val="TOC1"/>
             <w:tabs>
               <w:tab w:val="right" w:leader="dot" w:pos="11006"/>
             </w:tabs>
@@ -607,13 +679,13 @@
               <w:noProof/>
             </w:rPr>
           </w:pPr>
-          <w:hyperlink w:anchor="_Toc76929648" w:history="1">
+          <w:hyperlink w:anchor="_Toc76983872" w:history="1">
             <w:r>
               <w:rPr>
                 <w:rStyle w:val="Hyperlink"/>
                 <w:noProof/>
               </w:rPr>
-              <w:t>AVAILABILITY</w:t>
+              <w:t>Roles &amp; Responsibilities</w:t>
             </w:r>
             <w:r>
               <w:rPr>
@@ -634,7 +706,7 @@
                 <w:noProof/>
                 <w:webHidden/>
               </w:rPr>
-              <w:instrText xml:space="preserve"> PAGEREF _Toc76929648 \h </w:instrText>
+              <w:instrText xml:space="preserve"> PAGEREF _Toc76983872 \h </w:instrText>
             </w:r>
             <w:r>
               <w:rPr>
@@ -667,7 +739,7 @@
         </w:p>
         <w:p>
           <w:pPr>
-            <w:pStyle w:val="TOC2"/>
+            <w:pStyle w:val="TOC1"/>
             <w:tabs>
               <w:tab w:val="right" w:leader="dot" w:pos="11006"/>
             </w:tabs>
@@ -675,13 +747,13 @@
               <w:noProof/>
             </w:rPr>
           </w:pPr>
-          <w:hyperlink w:anchor="_Toc76929649" w:history="1">
+          <w:hyperlink w:anchor="_Toc76983873" w:history="1">
             <w:r>
               <w:rPr>
                 <w:rStyle w:val="Hyperlink"/>
                 <w:noProof/>
               </w:rPr>
-              <w:t>ACTIONS</w:t>
+              <w:t>Availability</w:t>
             </w:r>
             <w:r>
               <w:rPr>
@@ -702,7 +774,7 @@
                 <w:noProof/>
                 <w:webHidden/>
               </w:rPr>
-              <w:instrText xml:space="preserve"> PAGEREF _Toc76929649 \h </w:instrText>
+              <w:instrText xml:space="preserve"> PAGEREF _Toc76983873 \h </w:instrText>
             </w:r>
             <w:r>
               <w:rPr>
@@ -735,7 +807,7 @@
         </w:p>
         <w:p>
           <w:pPr>
-            <w:pStyle w:val="TOC2"/>
+            <w:pStyle w:val="TOC1"/>
             <w:tabs>
               <w:tab w:val="right" w:leader="dot" w:pos="11006"/>
             </w:tabs>
@@ -743,13 +815,13 @@
               <w:noProof/>
             </w:rPr>
           </w:pPr>
-          <w:hyperlink w:anchor="_Toc76929650" w:history="1">
+          <w:hyperlink w:anchor="_Toc76983874" w:history="1">
             <w:r>
               <w:rPr>
                 <w:rStyle w:val="Hyperlink"/>
                 <w:noProof/>
               </w:rPr>
-              <w:t>WEBSITE INSPIRATIONS (LINKS)</w:t>
+              <w:t>Actions</w:t>
             </w:r>
             <w:r>
               <w:rPr>
@@ -770,7 +842,7 @@
                 <w:noProof/>
                 <w:webHidden/>
               </w:rPr>
-              <w:instrText xml:space="preserve"> PAGEREF _Toc76929650 \h </w:instrText>
+              <w:instrText xml:space="preserve"> PAGEREF _Toc76983874 \h </w:instrText>
             </w:r>
             <w:r>
               <w:rPr>
@@ -791,6 +863,74 @@
                 <w:webHidden/>
               </w:rPr>
               <w:t>4</w:t>
+            </w:r>
+            <w:r>
+              <w:rPr>
+                <w:noProof/>
+                <w:webHidden/>
+              </w:rPr>
+              <w:fldChar w:fldCharType="end"/>
+            </w:r>
+          </w:hyperlink>
+        </w:p>
+        <w:p>
+          <w:pPr>
+            <w:pStyle w:val="TOC1"/>
+            <w:tabs>
+              <w:tab w:val="right" w:leader="dot" w:pos="11006"/>
+            </w:tabs>
+            <w:rPr>
+              <w:noProof/>
+            </w:rPr>
+          </w:pPr>
+          <w:hyperlink w:anchor="_Toc76983875" w:history="1">
+            <w:r>
+              <w:rPr>
+                <w:rStyle w:val="Hyperlink"/>
+                <w:noProof/>
+              </w:rPr>
+              <w:t>Website Inspiration / Ideas</w:t>
+            </w:r>
+            <w:r>
+              <w:rPr>
+                <w:noProof/>
+                <w:webHidden/>
+              </w:rPr>
+              <w:tab/>
+            </w:r>
+            <w:r>
+              <w:rPr>
+                <w:noProof/>
+                <w:webHidden/>
+              </w:rPr>
+              <w:fldChar w:fldCharType="begin"/>
+            </w:r>
+            <w:r>
+              <w:rPr>
+                <w:noProof/>
+                <w:webHidden/>
+              </w:rPr>
+              <w:instrText xml:space="preserve"> PAGEREF _Toc76983875 \h </w:instrText>
+            </w:r>
+            <w:r>
+              <w:rPr>
+                <w:noProof/>
+                <w:webHidden/>
+              </w:rPr>
+            </w:r>
+            <w:r>
+              <w:rPr>
+                <w:noProof/>
+                <w:webHidden/>
+              </w:rPr>
+              <w:fldChar w:fldCharType="separate"/>
+            </w:r>
+            <w:r>
+              <w:rPr>
+                <w:noProof/>
+                <w:webHidden/>
+              </w:rPr>
+              <w:t>5</w:t>
             </w:r>
             <w:r>
               <w:rPr>
@@ -834,18 +974,1527 @@
     </w:p>
     <w:p>
       <w:pPr>
+        <w:pStyle w:val="Heading1"/>
+      </w:pPr>
+      <w:bookmarkStart w:id="0" w:name="_Toc76983863"/>
+      <w:r>
+        <w:lastRenderedPageBreak/>
+        <w:t>Project Requirements</w:t>
+      </w:r>
+      <w:bookmarkEnd w:id="0"/>
+    </w:p>
+    <w:p>
+      <w:pPr>
+        <w:pStyle w:val="ListNumber"/>
+      </w:pPr>
+      <w:r>
+        <w:t>Must include Python Flask-powered API, HTML/CSS, JavaSript, and at least one database.</w:t>
+      </w:r>
+    </w:p>
+    <w:p>
+      <w:pPr>
+        <w:pStyle w:val="ListNumber"/>
+      </w:pPr>
+      <w:r>
+        <w:t>Project should fall into one of the four tracks:</w:t>
+      </w:r>
+    </w:p>
+    <w:p>
+      <w:pPr>
+        <w:pStyle w:val="ListNumber"/>
+        <w:numPr>
+          <w:ilvl w:val="1"/>
+          <w:numId w:val="1"/>
+        </w:numPr>
+      </w:pPr>
+      <w:r>
+        <w:t>A custom “creative” D3.js project (i.e. nonstandard graph or chart)</w:t>
+      </w:r>
+    </w:p>
+    <w:p>
+      <w:pPr>
+        <w:pStyle w:val="ListNumber"/>
+        <w:numPr>
+          <w:ilvl w:val="1"/>
+          <w:numId w:val="1"/>
+        </w:numPr>
+      </w:pPr>
+      <w:r>
+        <w:t xml:space="preserve">A combination of </w:t>
+      </w:r>
+      <w:r>
+        <w:t>web scraping</w:t>
+      </w:r>
+      <w:r>
+        <w:t xml:space="preserve"> and Leaflet or Plotly</w:t>
+      </w:r>
+    </w:p>
+    <w:p>
+      <w:pPr>
+        <w:pStyle w:val="ListNumber"/>
+        <w:numPr>
+          <w:ilvl w:val="1"/>
+          <w:numId w:val="1"/>
+        </w:numPr>
+      </w:pPr>
+      <w:r>
+        <w:t>A dashboard page with multiple charts that update from the same data</w:t>
+      </w:r>
+    </w:p>
+    <w:p>
+      <w:pPr>
+        <w:pStyle w:val="ListNumber"/>
+        <w:numPr>
+          <w:ilvl w:val="1"/>
+          <w:numId w:val="1"/>
+        </w:numPr>
+      </w:pPr>
+      <w:r>
+        <w:t xml:space="preserve">A “thick” server that performs multiple </w:t>
+      </w:r>
+      <w:r>
+        <w:t>manipulations</w:t>
+      </w:r>
+      <w:r>
+        <w:t xml:space="preserve"> on data in a database prior to visualization (</w:t>
+      </w:r>
+      <w:r>
+        <w:rPr>
+          <w:b/>
+          <w:bCs/>
+        </w:rPr>
+        <w:t>must be approved</w:t>
+      </w:r>
+      <w:r>
+        <w:t>)</w:t>
+      </w:r>
+    </w:p>
+    <w:p>
+      <w:pPr>
+        <w:pStyle w:val="ListNumber"/>
+      </w:pPr>
+      <w:r>
+        <w:t>Includes at least one JS library that we did not cover.</w:t>
+      </w:r>
+    </w:p>
+    <w:p>
+      <w:pPr>
+        <w:pStyle w:val="ListNumber"/>
+      </w:pPr>
+      <w:r>
+        <w:t>Must be powered by a data set with at least 100 records.</w:t>
+      </w:r>
+    </w:p>
+    <w:p>
+      <w:pPr>
+        <w:pStyle w:val="ListNumber"/>
+      </w:pPr>
+      <w:r>
+        <w:t>Must include some level of user-drive</w:t>
+      </w:r>
+      <w:r>
+        <w:t>n</w:t>
+      </w:r>
+      <w:r>
+        <w:t xml:space="preserve"> interaction, e.g. menus, dropdowns, text boxes.</w:t>
+      </w:r>
+    </w:p>
+    <w:p>
+      <w:pPr>
+        <w:pStyle w:val="ListNumber"/>
+      </w:pPr>
+      <w:r>
+        <w:t>Final visualization should ideally include at least three views.</w:t>
+      </w:r>
+    </w:p>
+    <w:p>
+      <w:pPr>
+        <w:pStyle w:val="ListNumber"/>
+        <w:numPr>
+          <w:ilvl w:val="0"/>
+          <w:numId w:val="0"/>
+        </w:numPr>
+        <w:ind w:left="360"/>
+      </w:pPr>
+    </w:p>
+    <w:p>
+      <w:pPr>
+        <w:pStyle w:val="Heading1"/>
+      </w:pPr>
+      <w:bookmarkStart w:id="1" w:name="_Toc76983864"/>
+      <w:r>
+        <w:t>Schedule</w:t>
+      </w:r>
+      <w:bookmarkEnd w:id="1"/>
+    </w:p>
+    <w:p>
+      <w:pPr>
+        <w:pStyle w:val="ListBullet"/>
+      </w:pPr>
+      <w:r>
+        <w:t>Team dry run: 22-July</w:t>
+      </w:r>
+    </w:p>
+    <w:p>
+      <w:pPr>
+        <w:pStyle w:val="ListBullet"/>
+      </w:pPr>
+      <w:r>
+        <w:t>Class Presentation: 24-July</w:t>
+      </w:r>
+    </w:p>
+    <w:tbl>
+      <w:tblPr>
+        <w:tblStyle w:val="TableGrid"/>
+        <w:tblW w:w="0" w:type="auto"/>
+        <w:tblBorders>
+          <w:top w:val="single" w:sz="4" w:space="0" w:color="595959" w:themeColor="text1" w:themeTint="A6"/>
+          <w:left w:val="single" w:sz="4" w:space="0" w:color="595959" w:themeColor="text1" w:themeTint="A6"/>
+          <w:bottom w:val="single" w:sz="4" w:space="0" w:color="595959" w:themeColor="text1" w:themeTint="A6"/>
+          <w:right w:val="single" w:sz="4" w:space="0" w:color="595959" w:themeColor="text1" w:themeTint="A6"/>
+          <w:insideH w:val="single" w:sz="2" w:space="0" w:color="D0CECE" w:themeColor="background2" w:themeShade="E6"/>
+          <w:insideV w:val="single" w:sz="2" w:space="0" w:color="D0CECE" w:themeColor="background2" w:themeShade="E6"/>
+        </w:tblBorders>
+        <w:tblLook w:val="04A0" w:firstRow="1" w:lastRow="0" w:firstColumn="1" w:lastColumn="0" w:noHBand="0" w:noVBand="1"/>
+      </w:tblPr>
+      <w:tblGrid>
+        <w:gridCol w:w="1913"/>
+        <w:gridCol w:w="2619"/>
+        <w:gridCol w:w="3331"/>
+        <w:gridCol w:w="3143"/>
+      </w:tblGrid>
+      <w:tr>
+        <w:tc>
+          <w:tcPr>
+            <w:tcW w:w="1913" w:type="dxa"/>
+          </w:tcPr>
+          <w:p>
+            <w:pPr>
+              <w:rPr>
+                <w:b/>
+                <w:bCs/>
+              </w:rPr>
+            </w:pPr>
+            <w:r>
+              <w:rPr>
+                <w:b/>
+                <w:bCs/>
+              </w:rPr>
+              <w:t>Day</w:t>
+            </w:r>
+          </w:p>
+        </w:tc>
+        <w:tc>
+          <w:tcPr>
+            <w:tcW w:w="2619" w:type="dxa"/>
+          </w:tcPr>
+          <w:p>
+            <w:pPr>
+              <w:rPr>
+                <w:b/>
+                <w:bCs/>
+              </w:rPr>
+            </w:pPr>
+            <w:r>
+              <w:rPr>
+                <w:b/>
+                <w:bCs/>
+              </w:rPr>
+              <w:t>Description</w:t>
+            </w:r>
+          </w:p>
+        </w:tc>
+        <w:tc>
+          <w:tcPr>
+            <w:tcW w:w="3331" w:type="dxa"/>
+          </w:tcPr>
+          <w:p>
+            <w:pPr>
+              <w:rPr>
+                <w:b/>
+                <w:bCs/>
+              </w:rPr>
+            </w:pPr>
+            <w:r>
+              <w:rPr>
+                <w:b/>
+                <w:bCs/>
+              </w:rPr>
+              <w:t>Tasks</w:t>
+            </w:r>
+          </w:p>
+        </w:tc>
+        <w:tc>
+          <w:tcPr>
+            <w:tcW w:w="3143" w:type="dxa"/>
+          </w:tcPr>
+          <w:p>
+            <w:pPr>
+              <w:rPr>
+                <w:b/>
+                <w:bCs/>
+              </w:rPr>
+            </w:pPr>
+            <w:r>
+              <w:rPr>
+                <w:b/>
+                <w:bCs/>
+              </w:rPr>
+              <w:t>Status</w:t>
+            </w:r>
+          </w:p>
+        </w:tc>
+      </w:tr>
+      <w:tr>
+        <w:tc>
+          <w:tcPr>
+            <w:tcW w:w="1913" w:type="dxa"/>
+          </w:tcPr>
+          <w:p>
+            <w:pPr>
+              <w:rPr>
+                <w:sz w:val="16"/>
+                <w:szCs w:val="16"/>
+              </w:rPr>
+            </w:pPr>
+            <w:r>
+              <w:rPr>
+                <w:sz w:val="16"/>
+                <w:szCs w:val="16"/>
+              </w:rPr>
+              <w:t>10-Jul</w:t>
+            </w:r>
+          </w:p>
+        </w:tc>
+        <w:tc>
+          <w:tcPr>
+            <w:tcW w:w="2619" w:type="dxa"/>
+          </w:tcPr>
+          <w:p>
+            <w:pPr>
+              <w:rPr>
+                <w:sz w:val="16"/>
+                <w:szCs w:val="16"/>
+              </w:rPr>
+            </w:pPr>
+            <w:r>
+              <w:rPr>
+                <w:sz w:val="16"/>
+                <w:szCs w:val="16"/>
+              </w:rPr>
+              <w:t>Brainstorm topics, research data sets</w:t>
+            </w:r>
+          </w:p>
+        </w:tc>
+        <w:tc>
+          <w:tcPr>
+            <w:tcW w:w="3331" w:type="dxa"/>
+          </w:tcPr>
+          <w:p>
+            <w:pPr>
+              <w:pStyle w:val="ListParagraph"/>
+              <w:numPr>
+                <w:ilvl w:val="0"/>
+                <w:numId w:val="12"/>
+              </w:numPr>
+              <w:ind w:left="155" w:hanging="155"/>
+              <w:rPr>
+                <w:sz w:val="16"/>
+                <w:szCs w:val="16"/>
+              </w:rPr>
+            </w:pPr>
+            <w:r>
+              <w:rPr>
+                <w:sz w:val="16"/>
+                <w:szCs w:val="16"/>
+              </w:rPr>
+              <w:t>Select topic</w:t>
+            </w:r>
+          </w:p>
+        </w:tc>
+        <w:tc>
+          <w:tcPr>
+            <w:tcW w:w="3143" w:type="dxa"/>
+          </w:tcPr>
+          <w:p>
+            <w:pPr>
+              <w:rPr>
+                <w:sz w:val="16"/>
+                <w:szCs w:val="16"/>
+              </w:rPr>
+            </w:pPr>
+          </w:p>
+        </w:tc>
+      </w:tr>
+      <w:tr>
+        <w:tc>
+          <w:tcPr>
+            <w:tcW w:w="1913" w:type="dxa"/>
+          </w:tcPr>
+          <w:p>
+            <w:pPr>
+              <w:rPr>
+                <w:sz w:val="16"/>
+                <w:szCs w:val="16"/>
+              </w:rPr>
+            </w:pPr>
+          </w:p>
+        </w:tc>
+        <w:tc>
+          <w:tcPr>
+            <w:tcW w:w="2619" w:type="dxa"/>
+          </w:tcPr>
+          <w:p>
+            <w:pPr>
+              <w:rPr>
+                <w:sz w:val="16"/>
+                <w:szCs w:val="16"/>
+              </w:rPr>
+            </w:pPr>
+          </w:p>
+        </w:tc>
+        <w:tc>
+          <w:tcPr>
+            <w:tcW w:w="3331" w:type="dxa"/>
+          </w:tcPr>
+          <w:p>
+            <w:pPr>
+              <w:pStyle w:val="ListParagraph"/>
+              <w:numPr>
+                <w:ilvl w:val="0"/>
+                <w:numId w:val="12"/>
+              </w:numPr>
+              <w:ind w:left="155" w:hanging="155"/>
+              <w:rPr>
+                <w:sz w:val="16"/>
+                <w:szCs w:val="16"/>
+              </w:rPr>
+            </w:pPr>
+            <w:r>
+              <w:rPr>
+                <w:sz w:val="16"/>
+                <w:szCs w:val="16"/>
+              </w:rPr>
+              <w:t>Find data set</w:t>
+            </w:r>
+          </w:p>
+        </w:tc>
+        <w:tc>
+          <w:tcPr>
+            <w:tcW w:w="3143" w:type="dxa"/>
+          </w:tcPr>
+          <w:p>
+            <w:pPr>
+              <w:rPr>
+                <w:sz w:val="16"/>
+                <w:szCs w:val="16"/>
+              </w:rPr>
+            </w:pPr>
+          </w:p>
+        </w:tc>
+      </w:tr>
+      <w:tr>
+        <w:tc>
+          <w:tcPr>
+            <w:tcW w:w="1913" w:type="dxa"/>
+          </w:tcPr>
+          <w:p>
+            <w:pPr>
+              <w:rPr>
+                <w:sz w:val="16"/>
+                <w:szCs w:val="16"/>
+              </w:rPr>
+            </w:pPr>
+          </w:p>
+        </w:tc>
+        <w:tc>
+          <w:tcPr>
+            <w:tcW w:w="2619" w:type="dxa"/>
+          </w:tcPr>
+          <w:p>
+            <w:pPr>
+              <w:rPr>
+                <w:sz w:val="16"/>
+                <w:szCs w:val="16"/>
+              </w:rPr>
+            </w:pPr>
+          </w:p>
+        </w:tc>
+        <w:tc>
+          <w:tcPr>
+            <w:tcW w:w="3331" w:type="dxa"/>
+          </w:tcPr>
+          <w:p>
+            <w:pPr>
+              <w:pStyle w:val="ListParagraph"/>
+              <w:numPr>
+                <w:ilvl w:val="0"/>
+                <w:numId w:val="12"/>
+              </w:numPr>
+              <w:ind w:left="155" w:hanging="155"/>
+              <w:rPr>
+                <w:sz w:val="16"/>
+                <w:szCs w:val="16"/>
+              </w:rPr>
+            </w:pPr>
+            <w:r>
+              <w:rPr>
+                <w:sz w:val="16"/>
+                <w:szCs w:val="16"/>
+              </w:rPr>
+              <w:t>Find inspiratio</w:t>
+            </w:r>
+            <w:r>
+              <w:rPr>
+                <w:sz w:val="16"/>
+                <w:szCs w:val="16"/>
+              </w:rPr>
+              <w:t>n</w:t>
+            </w:r>
+          </w:p>
+        </w:tc>
+        <w:tc>
+          <w:tcPr>
+            <w:tcW w:w="3143" w:type="dxa"/>
+          </w:tcPr>
+          <w:p>
+            <w:pPr>
+              <w:rPr>
+                <w:sz w:val="16"/>
+                <w:szCs w:val="16"/>
+              </w:rPr>
+            </w:pPr>
+          </w:p>
+        </w:tc>
+      </w:tr>
+      <w:tr>
+        <w:tc>
+          <w:tcPr>
+            <w:tcW w:w="1913" w:type="dxa"/>
+            <w:tcBorders>
+              <w:bottom w:val="single" w:sz="2" w:space="0" w:color="D0CECE" w:themeColor="background2" w:themeShade="E6"/>
+            </w:tcBorders>
+          </w:tcPr>
+          <w:p>
+            <w:pPr>
+              <w:rPr>
+                <w:sz w:val="16"/>
+                <w:szCs w:val="16"/>
+              </w:rPr>
+            </w:pPr>
+          </w:p>
+        </w:tc>
+        <w:tc>
+          <w:tcPr>
+            <w:tcW w:w="2619" w:type="dxa"/>
+            <w:tcBorders>
+              <w:bottom w:val="single" w:sz="2" w:space="0" w:color="D0CECE" w:themeColor="background2" w:themeShade="E6"/>
+            </w:tcBorders>
+          </w:tcPr>
+          <w:p>
+            <w:pPr>
+              <w:rPr>
+                <w:sz w:val="16"/>
+                <w:szCs w:val="16"/>
+              </w:rPr>
+            </w:pPr>
+          </w:p>
+        </w:tc>
+        <w:tc>
+          <w:tcPr>
+            <w:tcW w:w="3331" w:type="dxa"/>
+            <w:tcBorders>
+              <w:bottom w:val="single" w:sz="2" w:space="0" w:color="D0CECE" w:themeColor="background2" w:themeShade="E6"/>
+            </w:tcBorders>
+          </w:tcPr>
+          <w:p>
+            <w:pPr>
+              <w:pStyle w:val="ListParagraph"/>
+              <w:numPr>
+                <w:ilvl w:val="0"/>
+                <w:numId w:val="12"/>
+              </w:numPr>
+              <w:ind w:left="155" w:hanging="155"/>
+              <w:rPr>
+                <w:sz w:val="16"/>
+                <w:szCs w:val="16"/>
+              </w:rPr>
+            </w:pPr>
+            <w:r>
+              <w:rPr>
+                <w:sz w:val="16"/>
+                <w:szCs w:val="16"/>
+              </w:rPr>
+              <w:t>Sketch idea visuals</w:t>
+            </w:r>
+          </w:p>
+        </w:tc>
+        <w:tc>
+          <w:tcPr>
+            <w:tcW w:w="3143" w:type="dxa"/>
+            <w:tcBorders>
+              <w:bottom w:val="single" w:sz="2" w:space="0" w:color="D0CECE" w:themeColor="background2" w:themeShade="E6"/>
+            </w:tcBorders>
+          </w:tcPr>
+          <w:p>
+            <w:pPr>
+              <w:rPr>
+                <w:sz w:val="16"/>
+                <w:szCs w:val="16"/>
+              </w:rPr>
+            </w:pPr>
+          </w:p>
+        </w:tc>
+      </w:tr>
+      <w:tr>
+        <w:tc>
+          <w:tcPr>
+            <w:tcW w:w="1913" w:type="dxa"/>
+            <w:tcBorders>
+              <w:top w:val="single" w:sz="2" w:space="0" w:color="D0CECE" w:themeColor="background2" w:themeShade="E6"/>
+              <w:bottom w:val="single" w:sz="4" w:space="0" w:color="7F7F7F" w:themeColor="text1" w:themeTint="80"/>
+            </w:tcBorders>
+          </w:tcPr>
+          <w:p>
+            <w:pPr>
+              <w:rPr>
+                <w:sz w:val="16"/>
+                <w:szCs w:val="16"/>
+              </w:rPr>
+            </w:pPr>
+          </w:p>
+        </w:tc>
+        <w:tc>
+          <w:tcPr>
+            <w:tcW w:w="2619" w:type="dxa"/>
+            <w:tcBorders>
+              <w:top w:val="single" w:sz="2" w:space="0" w:color="D0CECE" w:themeColor="background2" w:themeShade="E6"/>
+              <w:bottom w:val="single" w:sz="4" w:space="0" w:color="7F7F7F" w:themeColor="text1" w:themeTint="80"/>
+            </w:tcBorders>
+          </w:tcPr>
+          <w:p>
+            <w:pPr>
+              <w:rPr>
+                <w:sz w:val="16"/>
+                <w:szCs w:val="16"/>
+              </w:rPr>
+            </w:pPr>
+          </w:p>
+        </w:tc>
+        <w:tc>
+          <w:tcPr>
+            <w:tcW w:w="3331" w:type="dxa"/>
+            <w:tcBorders>
+              <w:top w:val="single" w:sz="2" w:space="0" w:color="D0CECE" w:themeColor="background2" w:themeShade="E6"/>
+              <w:bottom w:val="single" w:sz="4" w:space="0" w:color="7F7F7F" w:themeColor="text1" w:themeTint="80"/>
+            </w:tcBorders>
+          </w:tcPr>
+          <w:p>
+            <w:pPr>
+              <w:pStyle w:val="ListParagraph"/>
+              <w:numPr>
+                <w:ilvl w:val="0"/>
+                <w:numId w:val="12"/>
+              </w:numPr>
+              <w:ind w:left="155" w:hanging="155"/>
+              <w:rPr>
+                <w:sz w:val="16"/>
+                <w:szCs w:val="16"/>
+              </w:rPr>
+            </w:pPr>
+            <w:r>
+              <w:rPr>
+                <w:sz w:val="16"/>
+                <w:szCs w:val="16"/>
+              </w:rPr>
+              <w:t>Create 1-page proposal</w:t>
+            </w:r>
+          </w:p>
+        </w:tc>
+        <w:tc>
+          <w:tcPr>
+            <w:tcW w:w="3143" w:type="dxa"/>
+            <w:tcBorders>
+              <w:top w:val="single" w:sz="2" w:space="0" w:color="D0CECE" w:themeColor="background2" w:themeShade="E6"/>
+              <w:bottom w:val="single" w:sz="4" w:space="0" w:color="7F7F7F" w:themeColor="text1" w:themeTint="80"/>
+            </w:tcBorders>
+          </w:tcPr>
+          <w:p>
+            <w:pPr>
+              <w:rPr>
+                <w:sz w:val="16"/>
+                <w:szCs w:val="16"/>
+              </w:rPr>
+            </w:pPr>
+          </w:p>
+        </w:tc>
+      </w:tr>
+      <w:tr>
+        <w:tc>
+          <w:tcPr>
+            <w:tcW w:w="1913" w:type="dxa"/>
+            <w:tcBorders>
+              <w:top w:val="single" w:sz="4" w:space="0" w:color="7F7F7F" w:themeColor="text1" w:themeTint="80"/>
+            </w:tcBorders>
+          </w:tcPr>
+          <w:p>
+            <w:pPr>
+              <w:rPr>
+                <w:sz w:val="16"/>
+                <w:szCs w:val="16"/>
+              </w:rPr>
+            </w:pPr>
+            <w:r>
+              <w:rPr>
+                <w:sz w:val="16"/>
+                <w:szCs w:val="16"/>
+              </w:rPr>
+              <w:t>13-Jul</w:t>
+            </w:r>
+          </w:p>
+        </w:tc>
+        <w:tc>
+          <w:tcPr>
+            <w:tcW w:w="2619" w:type="dxa"/>
+            <w:tcBorders>
+              <w:top w:val="single" w:sz="4" w:space="0" w:color="7F7F7F" w:themeColor="text1" w:themeTint="80"/>
+            </w:tcBorders>
+          </w:tcPr>
+          <w:p>
+            <w:pPr>
+              <w:rPr>
+                <w:sz w:val="16"/>
+                <w:szCs w:val="16"/>
+              </w:rPr>
+            </w:pPr>
+            <w:r>
+              <w:rPr>
+                <w:sz w:val="16"/>
+                <w:szCs w:val="16"/>
+              </w:rPr>
+              <w:t>Create 1-page proposal</w:t>
+            </w:r>
+          </w:p>
+        </w:tc>
+        <w:tc>
+          <w:tcPr>
+            <w:tcW w:w="3331" w:type="dxa"/>
+            <w:tcBorders>
+              <w:top w:val="single" w:sz="4" w:space="0" w:color="7F7F7F" w:themeColor="text1" w:themeTint="80"/>
+            </w:tcBorders>
+          </w:tcPr>
+          <w:p>
+            <w:pPr>
+              <w:pStyle w:val="ListParagraph"/>
+              <w:numPr>
+                <w:ilvl w:val="0"/>
+                <w:numId w:val="12"/>
+              </w:numPr>
+              <w:ind w:left="155" w:hanging="180"/>
+              <w:rPr>
+                <w:sz w:val="16"/>
+                <w:szCs w:val="16"/>
+              </w:rPr>
+            </w:pPr>
+            <w:r>
+              <w:rPr>
+                <w:sz w:val="16"/>
+                <w:szCs w:val="16"/>
+              </w:rPr>
+              <w:t>Articulate chosen topic and rationale</w:t>
+            </w:r>
+          </w:p>
+        </w:tc>
+        <w:tc>
+          <w:tcPr>
+            <w:tcW w:w="3143" w:type="dxa"/>
+            <w:tcBorders>
+              <w:top w:val="single" w:sz="4" w:space="0" w:color="7F7F7F" w:themeColor="text1" w:themeTint="80"/>
+            </w:tcBorders>
+          </w:tcPr>
+          <w:p>
+            <w:pPr>
+              <w:pStyle w:val="ListParagraph"/>
+              <w:numPr>
+                <w:ilvl w:val="0"/>
+                <w:numId w:val="12"/>
+              </w:numPr>
+              <w:ind w:left="155" w:hanging="180"/>
+              <w:rPr>
+                <w:sz w:val="16"/>
+                <w:szCs w:val="16"/>
+              </w:rPr>
+            </w:pPr>
+          </w:p>
+        </w:tc>
+      </w:tr>
+      <w:tr>
+        <w:tc>
+          <w:tcPr>
+            <w:tcW w:w="1913" w:type="dxa"/>
+            <w:tcBorders>
+              <w:bottom w:val="single" w:sz="2" w:space="0" w:color="D0CECE" w:themeColor="background2" w:themeShade="E6"/>
+            </w:tcBorders>
+          </w:tcPr>
+          <w:p>
+            <w:pPr>
+              <w:rPr>
+                <w:sz w:val="16"/>
+                <w:szCs w:val="16"/>
+              </w:rPr>
+            </w:pPr>
+          </w:p>
+        </w:tc>
+        <w:tc>
+          <w:tcPr>
+            <w:tcW w:w="2619" w:type="dxa"/>
+            <w:tcBorders>
+              <w:bottom w:val="single" w:sz="2" w:space="0" w:color="D0CECE" w:themeColor="background2" w:themeShade="E6"/>
+            </w:tcBorders>
+          </w:tcPr>
+          <w:p>
+            <w:pPr>
+              <w:rPr>
+                <w:sz w:val="16"/>
+                <w:szCs w:val="16"/>
+              </w:rPr>
+            </w:pPr>
+          </w:p>
+        </w:tc>
+        <w:tc>
+          <w:tcPr>
+            <w:tcW w:w="3331" w:type="dxa"/>
+            <w:tcBorders>
+              <w:bottom w:val="single" w:sz="2" w:space="0" w:color="D0CECE" w:themeColor="background2" w:themeShade="E6"/>
+            </w:tcBorders>
+          </w:tcPr>
+          <w:p>
+            <w:pPr>
+              <w:pStyle w:val="ListParagraph"/>
+              <w:numPr>
+                <w:ilvl w:val="0"/>
+                <w:numId w:val="12"/>
+              </w:numPr>
+              <w:ind w:left="155" w:hanging="155"/>
+              <w:rPr>
+                <w:sz w:val="16"/>
+                <w:szCs w:val="16"/>
+              </w:rPr>
+            </w:pPr>
+            <w:r>
+              <w:rPr>
+                <w:sz w:val="16"/>
+                <w:szCs w:val="16"/>
+              </w:rPr>
+              <w:t>Provide link to data sets and a screenshot of metadata if it exists</w:t>
+            </w:r>
+          </w:p>
+        </w:tc>
+        <w:tc>
+          <w:tcPr>
+            <w:tcW w:w="3143" w:type="dxa"/>
+            <w:tcBorders>
+              <w:bottom w:val="single" w:sz="2" w:space="0" w:color="D0CECE" w:themeColor="background2" w:themeShade="E6"/>
+            </w:tcBorders>
+          </w:tcPr>
+          <w:p>
+            <w:pPr>
+              <w:rPr>
+                <w:sz w:val="16"/>
+                <w:szCs w:val="16"/>
+              </w:rPr>
+            </w:pPr>
+          </w:p>
+        </w:tc>
+      </w:tr>
+      <w:tr>
+        <w:tc>
+          <w:tcPr>
+            <w:tcW w:w="1913" w:type="dxa"/>
+            <w:tcBorders>
+              <w:top w:val="single" w:sz="2" w:space="0" w:color="D0CECE" w:themeColor="background2" w:themeShade="E6"/>
+              <w:bottom w:val="single" w:sz="4" w:space="0" w:color="7F7F7F" w:themeColor="text1" w:themeTint="80"/>
+            </w:tcBorders>
+          </w:tcPr>
+          <w:p>
+            <w:pPr>
+              <w:rPr>
+                <w:sz w:val="16"/>
+                <w:szCs w:val="16"/>
+              </w:rPr>
+            </w:pPr>
+          </w:p>
+        </w:tc>
+        <w:tc>
+          <w:tcPr>
+            <w:tcW w:w="2619" w:type="dxa"/>
+            <w:tcBorders>
+              <w:top w:val="single" w:sz="2" w:space="0" w:color="D0CECE" w:themeColor="background2" w:themeShade="E6"/>
+              <w:bottom w:val="single" w:sz="4" w:space="0" w:color="7F7F7F" w:themeColor="text1" w:themeTint="80"/>
+            </w:tcBorders>
+          </w:tcPr>
+          <w:p>
+            <w:pPr>
+              <w:rPr>
+                <w:sz w:val="16"/>
+                <w:szCs w:val="16"/>
+              </w:rPr>
+            </w:pPr>
+          </w:p>
+        </w:tc>
+        <w:tc>
+          <w:tcPr>
+            <w:tcW w:w="3331" w:type="dxa"/>
+            <w:tcBorders>
+              <w:top w:val="single" w:sz="2" w:space="0" w:color="D0CECE" w:themeColor="background2" w:themeShade="E6"/>
+              <w:bottom w:val="single" w:sz="4" w:space="0" w:color="7F7F7F" w:themeColor="text1" w:themeTint="80"/>
+            </w:tcBorders>
+          </w:tcPr>
+          <w:p>
+            <w:pPr>
+              <w:pStyle w:val="ListParagraph"/>
+              <w:numPr>
+                <w:ilvl w:val="0"/>
+                <w:numId w:val="12"/>
+              </w:numPr>
+              <w:ind w:left="155" w:hanging="155"/>
+              <w:rPr>
+                <w:sz w:val="16"/>
+                <w:szCs w:val="16"/>
+              </w:rPr>
+            </w:pPr>
+            <w:r>
+              <w:rPr>
+                <w:sz w:val="16"/>
+                <w:szCs w:val="16"/>
+              </w:rPr>
+              <w:t>3</w:t>
+            </w:r>
+            <w:r>
+              <w:rPr>
+                <w:sz w:val="16"/>
+                <w:szCs w:val="16"/>
+              </w:rPr>
+              <w:t>-4 screenshots of relevant, “inspiring” visualizations that frame the creative fodder.</w:t>
+            </w:r>
+          </w:p>
+        </w:tc>
+        <w:tc>
+          <w:tcPr>
+            <w:tcW w:w="3143" w:type="dxa"/>
+            <w:tcBorders>
+              <w:top w:val="single" w:sz="2" w:space="0" w:color="D0CECE" w:themeColor="background2" w:themeShade="E6"/>
+              <w:bottom w:val="single" w:sz="4" w:space="0" w:color="7F7F7F" w:themeColor="text1" w:themeTint="80"/>
+            </w:tcBorders>
+          </w:tcPr>
+          <w:p>
+            <w:pPr>
+              <w:rPr>
+                <w:sz w:val="16"/>
+                <w:szCs w:val="16"/>
+              </w:rPr>
+            </w:pPr>
+          </w:p>
+        </w:tc>
+      </w:tr>
+      <w:tr>
+        <w:tc>
+          <w:tcPr>
+            <w:tcW w:w="1913" w:type="dxa"/>
+            <w:tcBorders>
+              <w:top w:val="single" w:sz="4" w:space="0" w:color="7F7F7F" w:themeColor="text1" w:themeTint="80"/>
+            </w:tcBorders>
+          </w:tcPr>
+          <w:p>
+            <w:pPr>
+              <w:rPr>
+                <w:sz w:val="16"/>
+                <w:szCs w:val="16"/>
+              </w:rPr>
+            </w:pPr>
+          </w:p>
+        </w:tc>
+        <w:tc>
+          <w:tcPr>
+            <w:tcW w:w="2619" w:type="dxa"/>
+            <w:tcBorders>
+              <w:top w:val="single" w:sz="4" w:space="0" w:color="7F7F7F" w:themeColor="text1" w:themeTint="80"/>
+            </w:tcBorders>
+          </w:tcPr>
+          <w:p>
+            <w:pPr>
+              <w:rPr>
+                <w:sz w:val="16"/>
+                <w:szCs w:val="16"/>
+              </w:rPr>
+            </w:pPr>
+          </w:p>
+        </w:tc>
+        <w:tc>
+          <w:tcPr>
+            <w:tcW w:w="3331" w:type="dxa"/>
+            <w:tcBorders>
+              <w:top w:val="single" w:sz="4" w:space="0" w:color="7F7F7F" w:themeColor="text1" w:themeTint="80"/>
+            </w:tcBorders>
+          </w:tcPr>
+          <w:p>
+            <w:pPr>
+              <w:pStyle w:val="ListParagraph"/>
+              <w:numPr>
+                <w:ilvl w:val="0"/>
+                <w:numId w:val="12"/>
+              </w:numPr>
+              <w:ind w:left="155" w:hanging="155"/>
+              <w:rPr>
+                <w:sz w:val="16"/>
+                <w:szCs w:val="16"/>
+              </w:rPr>
+            </w:pPr>
+          </w:p>
+        </w:tc>
+        <w:tc>
+          <w:tcPr>
+            <w:tcW w:w="3143" w:type="dxa"/>
+            <w:tcBorders>
+              <w:top w:val="single" w:sz="4" w:space="0" w:color="7F7F7F" w:themeColor="text1" w:themeTint="80"/>
+            </w:tcBorders>
+          </w:tcPr>
+          <w:p>
+            <w:pPr>
+              <w:rPr>
+                <w:sz w:val="16"/>
+                <w:szCs w:val="16"/>
+              </w:rPr>
+            </w:pPr>
+          </w:p>
+        </w:tc>
+      </w:tr>
+      <w:tr>
+        <w:tc>
+          <w:tcPr>
+            <w:tcW w:w="1913" w:type="dxa"/>
+          </w:tcPr>
+          <w:p>
+            <w:pPr>
+              <w:rPr>
+                <w:sz w:val="16"/>
+                <w:szCs w:val="16"/>
+              </w:rPr>
+            </w:pPr>
+          </w:p>
+        </w:tc>
+        <w:tc>
+          <w:tcPr>
+            <w:tcW w:w="2619" w:type="dxa"/>
+          </w:tcPr>
+          <w:p>
+            <w:pPr>
+              <w:rPr>
+                <w:sz w:val="16"/>
+                <w:szCs w:val="16"/>
+              </w:rPr>
+            </w:pPr>
+          </w:p>
+        </w:tc>
+        <w:tc>
+          <w:tcPr>
+            <w:tcW w:w="3331" w:type="dxa"/>
+          </w:tcPr>
+          <w:p>
+            <w:pPr>
+              <w:pStyle w:val="ListParagraph"/>
+              <w:numPr>
+                <w:ilvl w:val="0"/>
+                <w:numId w:val="12"/>
+              </w:numPr>
+              <w:ind w:left="155" w:hanging="155"/>
+              <w:rPr>
+                <w:sz w:val="16"/>
+                <w:szCs w:val="16"/>
+              </w:rPr>
+            </w:pPr>
+          </w:p>
+        </w:tc>
+        <w:tc>
+          <w:tcPr>
+            <w:tcW w:w="3143" w:type="dxa"/>
+          </w:tcPr>
+          <w:p>
+            <w:pPr>
+              <w:rPr>
+                <w:sz w:val="16"/>
+                <w:szCs w:val="16"/>
+              </w:rPr>
+            </w:pPr>
+          </w:p>
+        </w:tc>
+      </w:tr>
+      <w:tr>
+        <w:tc>
+          <w:tcPr>
+            <w:tcW w:w="1913" w:type="dxa"/>
+          </w:tcPr>
+          <w:p>
+            <w:pPr>
+              <w:rPr>
+                <w:sz w:val="16"/>
+                <w:szCs w:val="16"/>
+              </w:rPr>
+            </w:pPr>
+          </w:p>
+        </w:tc>
+        <w:tc>
+          <w:tcPr>
+            <w:tcW w:w="2619" w:type="dxa"/>
+          </w:tcPr>
+          <w:p>
+            <w:pPr>
+              <w:rPr>
+                <w:sz w:val="16"/>
+                <w:szCs w:val="16"/>
+              </w:rPr>
+            </w:pPr>
+          </w:p>
+        </w:tc>
+        <w:tc>
+          <w:tcPr>
+            <w:tcW w:w="3331" w:type="dxa"/>
+          </w:tcPr>
+          <w:p>
+            <w:pPr>
+              <w:pStyle w:val="ListParagraph"/>
+              <w:numPr>
+                <w:ilvl w:val="0"/>
+                <w:numId w:val="12"/>
+              </w:numPr>
+              <w:ind w:left="155" w:hanging="155"/>
+              <w:rPr>
+                <w:sz w:val="16"/>
+                <w:szCs w:val="16"/>
+              </w:rPr>
+            </w:pPr>
+          </w:p>
+        </w:tc>
+        <w:tc>
+          <w:tcPr>
+            <w:tcW w:w="3143" w:type="dxa"/>
+          </w:tcPr>
+          <w:p>
+            <w:pPr>
+              <w:rPr>
+                <w:sz w:val="16"/>
+                <w:szCs w:val="16"/>
+              </w:rPr>
+            </w:pPr>
+          </w:p>
+        </w:tc>
+      </w:tr>
+      <w:tr>
+        <w:tc>
+          <w:tcPr>
+            <w:tcW w:w="1913" w:type="dxa"/>
+          </w:tcPr>
+          <w:p>
+            <w:pPr>
+              <w:rPr>
+                <w:sz w:val="16"/>
+                <w:szCs w:val="16"/>
+              </w:rPr>
+            </w:pPr>
+          </w:p>
+        </w:tc>
+        <w:tc>
+          <w:tcPr>
+            <w:tcW w:w="2619" w:type="dxa"/>
+          </w:tcPr>
+          <w:p>
+            <w:pPr>
+              <w:rPr>
+                <w:sz w:val="16"/>
+                <w:szCs w:val="16"/>
+              </w:rPr>
+            </w:pPr>
+          </w:p>
+        </w:tc>
+        <w:tc>
+          <w:tcPr>
+            <w:tcW w:w="3331" w:type="dxa"/>
+          </w:tcPr>
+          <w:p>
+            <w:pPr>
+              <w:pStyle w:val="ListParagraph"/>
+              <w:numPr>
+                <w:ilvl w:val="0"/>
+                <w:numId w:val="12"/>
+              </w:numPr>
+              <w:ind w:left="155" w:hanging="155"/>
+              <w:rPr>
+                <w:sz w:val="16"/>
+                <w:szCs w:val="16"/>
+              </w:rPr>
+            </w:pPr>
+          </w:p>
+        </w:tc>
+        <w:tc>
+          <w:tcPr>
+            <w:tcW w:w="3143" w:type="dxa"/>
+          </w:tcPr>
+          <w:p>
+            <w:pPr>
+              <w:rPr>
+                <w:sz w:val="16"/>
+                <w:szCs w:val="16"/>
+              </w:rPr>
+            </w:pPr>
+          </w:p>
+        </w:tc>
+      </w:tr>
+      <w:tr>
+        <w:tc>
+          <w:tcPr>
+            <w:tcW w:w="1913" w:type="dxa"/>
+          </w:tcPr>
+          <w:p>
+            <w:pPr>
+              <w:rPr>
+                <w:sz w:val="16"/>
+                <w:szCs w:val="16"/>
+              </w:rPr>
+            </w:pPr>
+          </w:p>
+        </w:tc>
+        <w:tc>
+          <w:tcPr>
+            <w:tcW w:w="2619" w:type="dxa"/>
+          </w:tcPr>
+          <w:p>
+            <w:pPr>
+              <w:rPr>
+                <w:sz w:val="16"/>
+                <w:szCs w:val="16"/>
+              </w:rPr>
+            </w:pPr>
+          </w:p>
+        </w:tc>
+        <w:tc>
+          <w:tcPr>
+            <w:tcW w:w="3331" w:type="dxa"/>
+          </w:tcPr>
+          <w:p>
+            <w:pPr>
+              <w:rPr>
+                <w:sz w:val="16"/>
+                <w:szCs w:val="16"/>
+              </w:rPr>
+            </w:pPr>
+          </w:p>
+        </w:tc>
+        <w:tc>
+          <w:tcPr>
+            <w:tcW w:w="3143" w:type="dxa"/>
+          </w:tcPr>
+          <w:p>
+            <w:pPr>
+              <w:rPr>
+                <w:sz w:val="16"/>
+                <w:szCs w:val="16"/>
+              </w:rPr>
+            </w:pPr>
+          </w:p>
+        </w:tc>
+      </w:tr>
+      <w:tr>
+        <w:tc>
+          <w:tcPr>
+            <w:tcW w:w="1913" w:type="dxa"/>
+            <w:tcBorders>
+              <w:bottom w:val="single" w:sz="2" w:space="0" w:color="D0CECE" w:themeColor="background2" w:themeShade="E6"/>
+            </w:tcBorders>
+          </w:tcPr>
+          <w:p>
+            <w:pPr>
+              <w:rPr>
+                <w:sz w:val="16"/>
+                <w:szCs w:val="16"/>
+              </w:rPr>
+            </w:pPr>
+          </w:p>
+        </w:tc>
+        <w:tc>
+          <w:tcPr>
+            <w:tcW w:w="2619" w:type="dxa"/>
+            <w:tcBorders>
+              <w:bottom w:val="single" w:sz="2" w:space="0" w:color="D0CECE" w:themeColor="background2" w:themeShade="E6"/>
+            </w:tcBorders>
+          </w:tcPr>
+          <w:p>
+            <w:pPr>
+              <w:rPr>
+                <w:sz w:val="16"/>
+                <w:szCs w:val="16"/>
+              </w:rPr>
+            </w:pPr>
+          </w:p>
+        </w:tc>
+        <w:tc>
+          <w:tcPr>
+            <w:tcW w:w="3331" w:type="dxa"/>
+            <w:tcBorders>
+              <w:bottom w:val="single" w:sz="2" w:space="0" w:color="D0CECE" w:themeColor="background2" w:themeShade="E6"/>
+            </w:tcBorders>
+          </w:tcPr>
+          <w:p>
+            <w:pPr>
+              <w:rPr>
+                <w:sz w:val="16"/>
+                <w:szCs w:val="16"/>
+              </w:rPr>
+            </w:pPr>
+          </w:p>
+        </w:tc>
+        <w:tc>
+          <w:tcPr>
+            <w:tcW w:w="3143" w:type="dxa"/>
+            <w:tcBorders>
+              <w:bottom w:val="single" w:sz="2" w:space="0" w:color="D0CECE" w:themeColor="background2" w:themeShade="E6"/>
+            </w:tcBorders>
+          </w:tcPr>
+          <w:p>
+            <w:pPr>
+              <w:rPr>
+                <w:sz w:val="16"/>
+                <w:szCs w:val="16"/>
+              </w:rPr>
+            </w:pPr>
+          </w:p>
+        </w:tc>
+      </w:tr>
+      <w:tr>
+        <w:tc>
+          <w:tcPr>
+            <w:tcW w:w="1913" w:type="dxa"/>
+            <w:tcBorders>
+              <w:top w:val="single" w:sz="2" w:space="0" w:color="D0CECE" w:themeColor="background2" w:themeShade="E6"/>
+              <w:bottom w:val="single" w:sz="4" w:space="0" w:color="7F7F7F" w:themeColor="text1" w:themeTint="80"/>
+            </w:tcBorders>
+          </w:tcPr>
+          <w:p>
+            <w:pPr>
+              <w:rPr>
+                <w:sz w:val="16"/>
+                <w:szCs w:val="16"/>
+              </w:rPr>
+            </w:pPr>
+          </w:p>
+        </w:tc>
+        <w:tc>
+          <w:tcPr>
+            <w:tcW w:w="2619" w:type="dxa"/>
+            <w:tcBorders>
+              <w:top w:val="single" w:sz="2" w:space="0" w:color="D0CECE" w:themeColor="background2" w:themeShade="E6"/>
+              <w:bottom w:val="single" w:sz="4" w:space="0" w:color="7F7F7F" w:themeColor="text1" w:themeTint="80"/>
+            </w:tcBorders>
+          </w:tcPr>
+          <w:p>
+            <w:pPr>
+              <w:rPr>
+                <w:sz w:val="16"/>
+                <w:szCs w:val="16"/>
+              </w:rPr>
+            </w:pPr>
+          </w:p>
+        </w:tc>
+        <w:tc>
+          <w:tcPr>
+            <w:tcW w:w="3331" w:type="dxa"/>
+            <w:tcBorders>
+              <w:top w:val="single" w:sz="2" w:space="0" w:color="D0CECE" w:themeColor="background2" w:themeShade="E6"/>
+              <w:bottom w:val="single" w:sz="4" w:space="0" w:color="7F7F7F" w:themeColor="text1" w:themeTint="80"/>
+            </w:tcBorders>
+          </w:tcPr>
+          <w:p>
+            <w:pPr>
+              <w:rPr>
+                <w:sz w:val="16"/>
+                <w:szCs w:val="16"/>
+              </w:rPr>
+            </w:pPr>
+          </w:p>
+        </w:tc>
+        <w:tc>
+          <w:tcPr>
+            <w:tcW w:w="3143" w:type="dxa"/>
+            <w:tcBorders>
+              <w:top w:val="single" w:sz="2" w:space="0" w:color="D0CECE" w:themeColor="background2" w:themeShade="E6"/>
+              <w:bottom w:val="single" w:sz="4" w:space="0" w:color="7F7F7F" w:themeColor="text1" w:themeTint="80"/>
+            </w:tcBorders>
+          </w:tcPr>
+          <w:p>
+            <w:pPr>
+              <w:rPr>
+                <w:sz w:val="16"/>
+                <w:szCs w:val="16"/>
+              </w:rPr>
+            </w:pPr>
+          </w:p>
+        </w:tc>
+      </w:tr>
+      <w:tr>
+        <w:tc>
+          <w:tcPr>
+            <w:tcW w:w="1913" w:type="dxa"/>
+            <w:tcBorders>
+              <w:top w:val="single" w:sz="4" w:space="0" w:color="7F7F7F" w:themeColor="text1" w:themeTint="80"/>
+            </w:tcBorders>
+          </w:tcPr>
+          <w:p>
+            <w:pPr>
+              <w:rPr>
+                <w:sz w:val="16"/>
+                <w:szCs w:val="16"/>
+              </w:rPr>
+            </w:pPr>
+            <w:r>
+              <w:rPr>
+                <w:sz w:val="16"/>
+                <w:szCs w:val="16"/>
+              </w:rPr>
+              <w:t>22-Jul</w:t>
+            </w:r>
+          </w:p>
+        </w:tc>
+        <w:tc>
+          <w:tcPr>
+            <w:tcW w:w="2619" w:type="dxa"/>
+            <w:tcBorders>
+              <w:top w:val="single" w:sz="4" w:space="0" w:color="7F7F7F" w:themeColor="text1" w:themeTint="80"/>
+            </w:tcBorders>
+          </w:tcPr>
+          <w:p>
+            <w:pPr>
+              <w:rPr>
+                <w:sz w:val="16"/>
+                <w:szCs w:val="16"/>
+              </w:rPr>
+            </w:pPr>
+            <w:r>
+              <w:rPr>
+                <w:sz w:val="16"/>
+                <w:szCs w:val="16"/>
+              </w:rPr>
+              <w:t>Team dry run</w:t>
+            </w:r>
+          </w:p>
+        </w:tc>
+        <w:tc>
+          <w:tcPr>
+            <w:tcW w:w="3331" w:type="dxa"/>
+            <w:tcBorders>
+              <w:top w:val="single" w:sz="4" w:space="0" w:color="7F7F7F" w:themeColor="text1" w:themeTint="80"/>
+            </w:tcBorders>
+          </w:tcPr>
+          <w:p>
+            <w:pPr>
+              <w:rPr>
+                <w:sz w:val="16"/>
+                <w:szCs w:val="16"/>
+              </w:rPr>
+            </w:pPr>
+          </w:p>
+        </w:tc>
+        <w:tc>
+          <w:tcPr>
+            <w:tcW w:w="3143" w:type="dxa"/>
+            <w:tcBorders>
+              <w:top w:val="single" w:sz="4" w:space="0" w:color="7F7F7F" w:themeColor="text1" w:themeTint="80"/>
+            </w:tcBorders>
+          </w:tcPr>
+          <w:p>
+            <w:pPr>
+              <w:rPr>
+                <w:sz w:val="16"/>
+                <w:szCs w:val="16"/>
+              </w:rPr>
+            </w:pPr>
+          </w:p>
+        </w:tc>
+      </w:tr>
+      <w:tr>
+        <w:tc>
+          <w:tcPr>
+            <w:tcW w:w="1913" w:type="dxa"/>
+          </w:tcPr>
+          <w:p>
+            <w:pPr>
+              <w:rPr>
+                <w:sz w:val="16"/>
+                <w:szCs w:val="16"/>
+              </w:rPr>
+            </w:pPr>
+          </w:p>
+        </w:tc>
+        <w:tc>
+          <w:tcPr>
+            <w:tcW w:w="2619" w:type="dxa"/>
+          </w:tcPr>
+          <w:p>
+            <w:pPr>
+              <w:rPr>
+                <w:sz w:val="16"/>
+                <w:szCs w:val="16"/>
+              </w:rPr>
+            </w:pPr>
+          </w:p>
+        </w:tc>
+        <w:tc>
+          <w:tcPr>
+            <w:tcW w:w="3331" w:type="dxa"/>
+          </w:tcPr>
+          <w:p>
+            <w:pPr>
+              <w:rPr>
+                <w:sz w:val="16"/>
+                <w:szCs w:val="16"/>
+              </w:rPr>
+            </w:pPr>
+          </w:p>
+        </w:tc>
+        <w:tc>
+          <w:tcPr>
+            <w:tcW w:w="3143" w:type="dxa"/>
+          </w:tcPr>
+          <w:p>
+            <w:pPr>
+              <w:rPr>
+                <w:sz w:val="16"/>
+                <w:szCs w:val="16"/>
+              </w:rPr>
+            </w:pPr>
+          </w:p>
+        </w:tc>
+      </w:tr>
+    </w:tbl>
+    <w:p/>
+    <w:p>
+      <w:pPr>
         <w:pStyle w:val="Heading2"/>
       </w:pPr>
-      <w:bookmarkStart w:id="0" w:name="_Toc76929640"/>
-      <w:r>
-        <w:lastRenderedPageBreak/>
-        <w:t>HYPOTHESIS</w:t>
-      </w:r>
-      <w:bookmarkEnd w:id="0"/>
+      <w:bookmarkStart w:id="2" w:name="_Toc76983865"/>
+      <w:r>
+        <w:t>H</w:t>
+      </w:r>
+      <w:r>
+        <w:t>ypothesis</w:t>
+      </w:r>
+      <w:bookmarkEnd w:id="2"/>
     </w:p>
     <w:p>
       <w:pPr>
         <w:pStyle w:val="ListNumber"/>
+        <w:numPr>
+          <w:ilvl w:val="0"/>
+          <w:numId w:val="14"/>
+        </w:numPr>
       </w:pPr>
       <w:r>
         <w:t xml:space="preserve">Crime against </w:t>
@@ -928,6 +2577,32 @@
     </w:p>
     <w:p>
       <w:pPr>
+        <w:pStyle w:val="ListNumber"/>
+        <w:rPr>
+          <w:i/>
+          <w:iCs/>
+          <w:color w:val="C00000"/>
+        </w:rPr>
+      </w:pPr>
+      <w:r>
+        <w:rPr>
+          <w:i/>
+          <w:iCs/>
+          <w:color w:val="C00000"/>
+        </w:rPr>
+        <w:t>I’m thinking that</w:t>
+      </w:r>
+      <w:r>
+        <w:rPr>
+          <w:i/>
+          <w:iCs/>
+          <w:color w:val="C00000"/>
+        </w:rPr>
+        <w:t xml:space="preserve"> we not need a hypothesis since we are only providing visualization to the data.</w:t>
+      </w:r>
+    </w:p>
+    <w:p>
+      <w:pPr>
         <w:pStyle w:val="PlainText"/>
         <w:rPr>
           <w:rFonts w:ascii="Arial" w:hAnsi="Arial" w:cs="Arial"/>
@@ -943,109 +2618,32 @@
         <w:rPr>
           <w:rFonts w:ascii="Arial" w:hAnsi="Arial" w:cs="Arial"/>
         </w:rPr>
-        <w:t xml:space="preserve">: </w:t>
-      </w:r>
-      <w:proofErr w:type="spellStart"/>
-      <w:r>
+        <w:t>: MattJ, SanureetB, VeerpalS, JohnC</w:t>
+      </w:r>
+    </w:p>
+    <w:p>
+      <w:pPr>
         <w:rPr>
-          <w:rFonts w:ascii="Arial" w:hAnsi="Arial" w:cs="Arial"/>
+          <w:smallCaps/>
+          <w:spacing w:val="5"/>
+          <w:sz w:val="32"/>
+          <w:szCs w:val="32"/>
         </w:rPr>
-        <w:t>MattJ</w:t>
-      </w:r>
-      <w:proofErr w:type="spellEnd"/>
-      <w:r>
-        <w:rPr>
-          <w:rFonts w:ascii="Arial" w:hAnsi="Arial" w:cs="Arial"/>
-        </w:rPr>
-        <w:t xml:space="preserve">, </w:t>
-      </w:r>
-      <w:proofErr w:type="spellStart"/>
-      <w:r>
-        <w:rPr>
-          <w:rFonts w:ascii="Arial" w:hAnsi="Arial" w:cs="Arial"/>
-        </w:rPr>
-        <w:t>SanureetB</w:t>
-      </w:r>
-      <w:proofErr w:type="spellEnd"/>
-      <w:r>
-        <w:rPr>
-          <w:rFonts w:ascii="Arial" w:hAnsi="Arial" w:cs="Arial"/>
-        </w:rPr>
-        <w:t xml:space="preserve">, </w:t>
-      </w:r>
-      <w:proofErr w:type="spellStart"/>
-      <w:r>
-        <w:rPr>
-          <w:rFonts w:ascii="Arial" w:hAnsi="Arial" w:cs="Arial"/>
-        </w:rPr>
-        <w:t>VeerpalS</w:t>
-      </w:r>
-      <w:proofErr w:type="spellEnd"/>
-      <w:r>
-        <w:rPr>
-          <w:rFonts w:ascii="Arial" w:hAnsi="Arial" w:cs="Arial"/>
-        </w:rPr>
-        <w:t xml:space="preserve">, </w:t>
-      </w:r>
-      <w:proofErr w:type="spellStart"/>
-      <w:r>
-        <w:rPr>
-          <w:rFonts w:ascii="Arial" w:hAnsi="Arial" w:cs="Arial"/>
-        </w:rPr>
-        <w:t>JohnC</w:t>
-      </w:r>
-      <w:proofErr w:type="spellEnd"/>
-    </w:p>
-    <w:p>
-      <w:pPr>
-        <w:pStyle w:val="Heading2"/>
-      </w:pPr>
-      <w:bookmarkStart w:id="1" w:name="_Toc76929641"/>
-      <w:r>
-        <w:t>KEY DATES</w:t>
-      </w:r>
-      <w:bookmarkEnd w:id="1"/>
-    </w:p>
-    <w:p>
-      <w:pPr>
-        <w:pStyle w:val="PlainText"/>
-        <w:rPr>
-          <w:rFonts w:ascii="Arial" w:hAnsi="Arial" w:cs="Arial"/>
-        </w:rPr>
-      </w:pPr>
-      <w:r>
-        <w:rPr>
-          <w:rFonts w:ascii="Arial" w:hAnsi="Arial" w:cs="Arial"/>
-        </w:rPr>
-        <w:t>1. Presentation, 24-Jul</w:t>
-      </w:r>
-    </w:p>
-    <w:p>
-      <w:pPr>
-        <w:pStyle w:val="PlainText"/>
-        <w:rPr>
-          <w:rFonts w:ascii="Arial" w:hAnsi="Arial" w:cs="Arial"/>
-        </w:rPr>
-      </w:pPr>
-      <w:r>
-        <w:rPr>
-          <w:rFonts w:ascii="Arial" w:hAnsi="Arial" w:cs="Arial"/>
-        </w:rPr>
-        <w:t>2. Dry run, 22-Jul</w:t>
-      </w:r>
-    </w:p>
-    <w:p>
-      <w:pPr>
-        <w:pStyle w:val="Heading2"/>
-      </w:pPr>
-      <w:bookmarkStart w:id="2" w:name="_Toc76929642"/>
-      <w:r>
-        <w:t>DATASETS</w:t>
-      </w:r>
-      <w:r>
-        <w:t xml:space="preserve"> / SOURCES</w:t>
-      </w:r>
-      <w:bookmarkEnd w:id="2"/>
+      </w:pPr>
+      <w:bookmarkStart w:id="3" w:name="_Toc76983867"/>
+      <w:r>
+        <w:br w:type="page"/>
+      </w:r>
+    </w:p>
+    <w:p>
+      <w:pPr>
+        <w:pStyle w:val="Heading1"/>
+      </w:pPr>
+      <w:r>
+        <w:lastRenderedPageBreak/>
+        <w:t>Datasets/Sources</w:t>
+      </w:r>
+      <w:bookmarkEnd w:id="3"/>
     </w:p>
     <w:tbl>
       <w:tblPr>
@@ -1162,11 +2760,15 @@
               <w:jc w:val="left"/>
               <w:rPr>
                 <w:rStyle w:val="Strong"/>
+                <w:sz w:val="16"/>
+                <w:szCs w:val="16"/>
               </w:rPr>
             </w:pPr>
             <w:r>
               <w:rPr>
                 <w:rStyle w:val="Strong"/>
+                <w:sz w:val="16"/>
+                <w:szCs w:val="16"/>
               </w:rPr>
               <w:t>1</w:t>
             </w:r>
@@ -1180,8 +2782,16 @@
             <w:pPr>
               <w:spacing w:before="60" w:after="60"/>
               <w:jc w:val="left"/>
-            </w:pPr>
-            <w:r>
+              <w:rPr>
+                <w:sz w:val="16"/>
+                <w:szCs w:val="16"/>
+              </w:rPr>
+            </w:pPr>
+            <w:r>
+              <w:rPr>
+                <w:sz w:val="16"/>
+                <w:szCs w:val="16"/>
+              </w:rPr>
               <w:t>Oakland Crime</w:t>
             </w:r>
           </w:p>
@@ -1193,8 +2803,16 @@
           <w:p>
             <w:pPr>
               <w:spacing w:before="60" w:after="60"/>
-            </w:pPr>
-            <w:r>
+              <w:rPr>
+                <w:sz w:val="16"/>
+                <w:szCs w:val="16"/>
+              </w:rPr>
+            </w:pPr>
+            <w:r>
+              <w:rPr>
+                <w:sz w:val="16"/>
+                <w:szCs w:val="16"/>
+              </w:rPr>
               <w:t>API</w:t>
             </w:r>
           </w:p>
@@ -1206,37 +2824,19 @@
           <w:p>
             <w:pPr>
               <w:spacing w:before="60" w:after="60"/>
+              <w:rPr>
+                <w:sz w:val="16"/>
+                <w:szCs w:val="16"/>
+              </w:rPr>
             </w:pPr>
             <w:hyperlink r:id="rId8" w:history="1">
               <w:r>
                 <w:rPr>
                   <w:rStyle w:val="Hyperlink"/>
+                  <w:sz w:val="16"/>
+                  <w:szCs w:val="16"/>
                 </w:rPr>
-                <w:t>https://dat</w:t>
-              </w:r>
-              <w:r>
-                <w:rPr>
-                  <w:rStyle w:val="Hyperlink"/>
-                </w:rPr>
-                <w:t>a</w:t>
-              </w:r>
-              <w:r>
-                <w:rPr>
-                  <w:rStyle w:val="Hyperlink"/>
-                </w:rPr>
-                <w:t>.oaklandca.gov/Public-Safety/Crim</w:t>
-              </w:r>
-              <w:r>
-                <w:rPr>
-                  <w:rStyle w:val="Hyperlink"/>
-                </w:rPr>
-                <w:t>e</w:t>
-              </w:r>
-              <w:r>
-                <w:rPr>
-                  <w:rStyle w:val="Hyperlink"/>
-                </w:rPr>
-                <w:t>Watch-Maps-Past-90-Days/ym6k-rx7a</w:t>
+                <w:t>https://data.oaklandca.gov/Public-Safety/CrimeWatch-Maps-Past-90-Days/ym6k-rx7a</w:t>
               </w:r>
             </w:hyperlink>
           </w:p>
@@ -1249,6 +2849,10 @@
             <w:pPr>
               <w:spacing w:before="60" w:after="60"/>
               <w:jc w:val="left"/>
+              <w:rPr>
+                <w:sz w:val="16"/>
+                <w:szCs w:val="16"/>
+              </w:rPr>
             </w:pPr>
           </w:p>
         </w:tc>
@@ -1264,11 +2868,15 @@
               <w:jc w:val="left"/>
               <w:rPr>
                 <w:rStyle w:val="Strong"/>
+                <w:sz w:val="16"/>
+                <w:szCs w:val="16"/>
               </w:rPr>
             </w:pPr>
             <w:r>
               <w:rPr>
                 <w:rStyle w:val="Strong"/>
+                <w:sz w:val="16"/>
+                <w:szCs w:val="16"/>
               </w:rPr>
               <w:t>2</w:t>
             </w:r>
@@ -1282,8 +2890,16 @@
             <w:pPr>
               <w:spacing w:before="60" w:after="60"/>
               <w:jc w:val="left"/>
-            </w:pPr>
-            <w:r>
+              <w:rPr>
+                <w:sz w:val="16"/>
+                <w:szCs w:val="16"/>
+              </w:rPr>
+            </w:pPr>
+            <w:r>
+              <w:rPr>
+                <w:sz w:val="16"/>
+                <w:szCs w:val="16"/>
+              </w:rPr>
               <w:t>Hospitals</w:t>
             </w:r>
           </w:p>
@@ -1295,8 +2911,16 @@
           <w:p>
             <w:pPr>
               <w:spacing w:before="60" w:after="60"/>
-            </w:pPr>
-            <w:r>
+              <w:rPr>
+                <w:sz w:val="16"/>
+                <w:szCs w:val="16"/>
+              </w:rPr>
+            </w:pPr>
+            <w:r>
+              <w:rPr>
+                <w:sz w:val="16"/>
+                <w:szCs w:val="16"/>
+              </w:rPr>
               <w:t>CSV</w:t>
             </w:r>
           </w:p>
@@ -1308,8 +2932,16 @@
           <w:p>
             <w:pPr>
               <w:spacing w:before="60" w:after="60"/>
-            </w:pPr>
-            <w:r>
+              <w:rPr>
+                <w:sz w:val="16"/>
+                <w:szCs w:val="16"/>
+              </w:rPr>
+            </w:pPr>
+            <w:r>
+              <w:rPr>
+                <w:sz w:val="16"/>
+                <w:szCs w:val="16"/>
+              </w:rPr>
               <w:t>Matt to provide</w:t>
             </w:r>
           </w:p>
@@ -1322,6 +2954,10 @@
             <w:pPr>
               <w:spacing w:before="60" w:after="60"/>
               <w:jc w:val="left"/>
+              <w:rPr>
+                <w:sz w:val="16"/>
+                <w:szCs w:val="16"/>
+              </w:rPr>
             </w:pPr>
           </w:p>
         </w:tc>
@@ -1337,11 +2973,15 @@
               <w:jc w:val="left"/>
               <w:rPr>
                 <w:rStyle w:val="Strong"/>
+                <w:sz w:val="16"/>
+                <w:szCs w:val="16"/>
               </w:rPr>
             </w:pPr>
             <w:r>
               <w:rPr>
                 <w:rStyle w:val="Strong"/>
+                <w:sz w:val="16"/>
+                <w:szCs w:val="16"/>
               </w:rPr>
               <w:t>3</w:t>
             </w:r>
@@ -1355,8 +2995,16 @@
             <w:pPr>
               <w:spacing w:before="60" w:after="60"/>
               <w:jc w:val="left"/>
-            </w:pPr>
-            <w:r>
+              <w:rPr>
+                <w:sz w:val="16"/>
+                <w:szCs w:val="16"/>
+              </w:rPr>
+            </w:pPr>
+            <w:r>
+              <w:rPr>
+                <w:sz w:val="16"/>
+                <w:szCs w:val="16"/>
+              </w:rPr>
               <w:t>Oakland Census Data</w:t>
             </w:r>
           </w:p>
@@ -1368,8 +3016,16 @@
           <w:p>
             <w:pPr>
               <w:spacing w:before="60" w:after="60"/>
-            </w:pPr>
-            <w:r>
+              <w:rPr>
+                <w:sz w:val="16"/>
+                <w:szCs w:val="16"/>
+              </w:rPr>
+            </w:pPr>
+            <w:r>
+              <w:rPr>
+                <w:sz w:val="16"/>
+                <w:szCs w:val="16"/>
+              </w:rPr>
               <w:t>CSV</w:t>
             </w:r>
           </w:p>
@@ -1381,11 +3037,17 @@
           <w:p>
             <w:pPr>
               <w:spacing w:before="60" w:after="60"/>
+              <w:rPr>
+                <w:sz w:val="16"/>
+                <w:szCs w:val="16"/>
+              </w:rPr>
             </w:pPr>
             <w:hyperlink r:id="rId9" w:history="1">
               <w:r>
                 <w:rPr>
                   <w:rStyle w:val="Hyperlink"/>
+                  <w:sz w:val="16"/>
+                  <w:szCs w:val="16"/>
                 </w:rPr>
                 <w:t>https://www.census.gov/quickfacts/oaklandcitycalifornia</w:t>
               </w:r>
@@ -1400,6 +3062,10 @@
             <w:pPr>
               <w:spacing w:before="60" w:after="60"/>
               <w:jc w:val="left"/>
+              <w:rPr>
+                <w:sz w:val="16"/>
+                <w:szCs w:val="16"/>
+              </w:rPr>
             </w:pPr>
           </w:p>
         </w:tc>
@@ -1415,11 +3081,15 @@
               <w:jc w:val="left"/>
               <w:rPr>
                 <w:rStyle w:val="Strong"/>
+                <w:sz w:val="16"/>
+                <w:szCs w:val="16"/>
               </w:rPr>
             </w:pPr>
             <w:r>
               <w:rPr>
                 <w:rStyle w:val="Strong"/>
+                <w:sz w:val="16"/>
+                <w:szCs w:val="16"/>
               </w:rPr>
               <w:t>4</w:t>
             </w:r>
@@ -1433,8 +3103,16 @@
             <w:pPr>
               <w:spacing w:before="60" w:after="60"/>
               <w:jc w:val="left"/>
-            </w:pPr>
-            <w:r>
+              <w:rPr>
+                <w:sz w:val="16"/>
+                <w:szCs w:val="16"/>
+              </w:rPr>
+            </w:pPr>
+            <w:r>
+              <w:rPr>
+                <w:sz w:val="16"/>
+                <w:szCs w:val="16"/>
+              </w:rPr>
               <w:t>Open Justice – Types of crime</w:t>
             </w:r>
           </w:p>
@@ -1446,8 +3124,16 @@
           <w:p>
             <w:pPr>
               <w:spacing w:before="60" w:after="60"/>
-            </w:pPr>
-            <w:r>
+              <w:rPr>
+                <w:sz w:val="16"/>
+                <w:szCs w:val="16"/>
+              </w:rPr>
+            </w:pPr>
+            <w:r>
+              <w:rPr>
+                <w:sz w:val="16"/>
+                <w:szCs w:val="16"/>
+              </w:rPr>
               <w:t>CSV</w:t>
             </w:r>
           </w:p>
@@ -1459,25 +3145,19 @@
           <w:p>
             <w:pPr>
               <w:spacing w:before="60" w:after="60"/>
+              <w:rPr>
+                <w:sz w:val="16"/>
+                <w:szCs w:val="16"/>
+              </w:rPr>
             </w:pPr>
             <w:hyperlink r:id="rId10" w:history="1">
               <w:r>
                 <w:rPr>
                   <w:rStyle w:val="Hyperlink"/>
+                  <w:sz w:val="16"/>
+                  <w:szCs w:val="16"/>
                 </w:rPr>
-                <w:t>https://op</w:t>
-              </w:r>
-              <w:r>
-                <w:rPr>
-                  <w:rStyle w:val="Hyperlink"/>
-                </w:rPr>
-                <w:t>e</w:t>
-              </w:r>
-              <w:r>
-                <w:rPr>
-                  <w:rStyle w:val="Hyperlink"/>
-                </w:rPr>
-                <w:t>njustice.doj.ca.gov/data</w:t>
+                <w:t>https://openjustice.doj.ca.gov/data</w:t>
               </w:r>
             </w:hyperlink>
           </w:p>
@@ -1490,6 +3170,10 @@
             <w:pPr>
               <w:spacing w:before="60" w:after="60"/>
               <w:jc w:val="left"/>
+              <w:rPr>
+                <w:sz w:val="16"/>
+                <w:szCs w:val="16"/>
+              </w:rPr>
             </w:pPr>
           </w:p>
         </w:tc>
@@ -1505,11 +3189,15 @@
               <w:jc w:val="left"/>
               <w:rPr>
                 <w:rStyle w:val="Strong"/>
+                <w:sz w:val="16"/>
+                <w:szCs w:val="16"/>
               </w:rPr>
             </w:pPr>
             <w:r>
               <w:rPr>
                 <w:rStyle w:val="Strong"/>
+                <w:sz w:val="16"/>
+                <w:szCs w:val="16"/>
               </w:rPr>
               <w:t>5</w:t>
             </w:r>
@@ -1523,11 +3211,23 @@
             <w:pPr>
               <w:spacing w:before="60" w:after="60"/>
               <w:jc w:val="left"/>
-            </w:pPr>
-            <w:r>
+              <w:rPr>
+                <w:sz w:val="16"/>
+                <w:szCs w:val="16"/>
+              </w:rPr>
+            </w:pPr>
+            <w:r>
+              <w:rPr>
+                <w:sz w:val="16"/>
+                <w:szCs w:val="16"/>
+              </w:rPr>
               <w:t>Oakland PD</w:t>
             </w:r>
             <w:r>
+              <w:rPr>
+                <w:sz w:val="16"/>
+                <w:szCs w:val="16"/>
+              </w:rPr>
               <w:br/>
               <w:t>(OPD) Beat Boundaries</w:t>
             </w:r>
@@ -1540,8 +3240,16 @@
           <w:p>
             <w:pPr>
               <w:spacing w:before="60" w:after="60"/>
-            </w:pPr>
-            <w:r>
+              <w:rPr>
+                <w:sz w:val="16"/>
+                <w:szCs w:val="16"/>
+              </w:rPr>
+            </w:pPr>
+            <w:r>
+              <w:rPr>
+                <w:sz w:val="16"/>
+                <w:szCs w:val="16"/>
+              </w:rPr>
               <w:t>Website</w:t>
             </w:r>
           </w:p>
@@ -1553,11 +3261,17 @@
           <w:p>
             <w:pPr>
               <w:spacing w:before="60" w:after="60"/>
+              <w:rPr>
+                <w:sz w:val="16"/>
+                <w:szCs w:val="16"/>
+              </w:rPr>
             </w:pPr>
             <w:hyperlink r:id="rId11" w:history="1">
               <w:r>
                 <w:rPr>
                   <w:rStyle w:val="Hyperlink"/>
+                  <w:sz w:val="16"/>
+                  <w:szCs w:val="16"/>
                 </w:rPr>
                 <w:t>https://oakgis.maps.arcgis.com/apps/OnePane/basicviewer/index.html?appid=12ae8a087be44043abc6996c5e499d5c</w:t>
               </w:r>
@@ -1577,17 +3291,17 @@
               </w:numPr>
               <w:spacing w:before="60" w:after="60"/>
               <w:jc w:val="left"/>
-            </w:pPr>
-            <w:r>
-              <w:t xml:space="preserve">Use Inspect tool to see </w:t>
-            </w:r>
-            <w:proofErr w:type="spellStart"/>
-            <w:r>
-              <w:t>png</w:t>
-            </w:r>
-            <w:proofErr w:type="spellEnd"/>
-            <w:r>
-              <w:t xml:space="preserve"> files</w:t>
+              <w:rPr>
+                <w:sz w:val="16"/>
+                <w:szCs w:val="16"/>
+              </w:rPr>
+            </w:pPr>
+            <w:r>
+              <w:rPr>
+                <w:sz w:val="16"/>
+                <w:szCs w:val="16"/>
+              </w:rPr>
+              <w:t>Use Inspect tool to see png files</w:t>
             </w:r>
           </w:p>
           <w:p>
@@ -1599,8 +3313,16 @@
               </w:numPr>
               <w:spacing w:before="60" w:after="60"/>
               <w:jc w:val="left"/>
-            </w:pPr>
-            <w:r>
+              <w:rPr>
+                <w:sz w:val="16"/>
+                <w:szCs w:val="16"/>
+              </w:rPr>
+            </w:pPr>
+            <w:r>
+              <w:rPr>
+                <w:sz w:val="16"/>
+                <w:szCs w:val="16"/>
+              </w:rPr>
               <w:t>Under elements. Select “&lt;div id="map_OPDDistrictsBdrysBeats_5201”</w:t>
             </w:r>
           </w:p>
@@ -1613,8 +3335,16 @@
               </w:numPr>
               <w:spacing w:before="60" w:after="60"/>
               <w:jc w:val="left"/>
-            </w:pPr>
-            <w:r>
+              <w:rPr>
+                <w:sz w:val="16"/>
+                <w:szCs w:val="16"/>
+              </w:rPr>
+            </w:pPr>
+            <w:r>
+              <w:rPr>
+                <w:sz w:val="16"/>
+                <w:szCs w:val="16"/>
+              </w:rPr>
               <w:t>Select “Sources” in the inspect tool menu</w:t>
             </w:r>
           </w:p>
@@ -1627,35 +3357,26 @@
               </w:numPr>
               <w:spacing w:before="60" w:after="60"/>
               <w:jc w:val="left"/>
-            </w:pPr>
-            <w:r>
+              <w:rPr>
+                <w:sz w:val="16"/>
+                <w:szCs w:val="16"/>
+              </w:rPr>
+            </w:pPr>
+            <w:r>
+              <w:rPr>
+                <w:sz w:val="16"/>
+                <w:szCs w:val="16"/>
+              </w:rPr>
               <w:t>c)</w:t>
             </w:r>
             <w:r>
+              <w:rPr>
+                <w:sz w:val="16"/>
+                <w:szCs w:val="16"/>
+              </w:rPr>
               <w:tab/>
-              <w:t xml:space="preserve">Click Path: gisapps1.mapoakland.com -&gt; </w:t>
-            </w:r>
-            <w:proofErr w:type="spellStart"/>
-            <w:r>
-              <w:t>Oakgis</w:t>
-            </w:r>
-            <w:proofErr w:type="spellEnd"/>
-            <w:r>
-              <w:t xml:space="preserve">/rest/services/Prod -&gt; </w:t>
-            </w:r>
-            <w:proofErr w:type="spellStart"/>
-            <w:r>
-              <w:t>OPDDistrictsBdryBeats</w:t>
-            </w:r>
-            <w:proofErr w:type="spellEnd"/>
-            <w:r>
-              <w:t>/</w:t>
-            </w:r>
-            <w:proofErr w:type="spellStart"/>
-            <w:r>
-              <w:t>MapServer</w:t>
-            </w:r>
-            <w:proofErr w:type="spellEnd"/>
+              <w:t>Click Path: gisapps1.mapoakland.com -&gt; Oakgis/rest/services/Prod -&gt; OPDDistrictsBdryBeats/MapServer</w:t>
+            </w:r>
           </w:p>
         </w:tc>
       </w:tr>
@@ -1670,11 +3391,15 @@
               <w:jc w:val="left"/>
               <w:rPr>
                 <w:rStyle w:val="Strong"/>
+                <w:sz w:val="16"/>
+                <w:szCs w:val="16"/>
               </w:rPr>
             </w:pPr>
             <w:r>
               <w:rPr>
                 <w:rStyle w:val="Strong"/>
+                <w:sz w:val="16"/>
+                <w:szCs w:val="16"/>
               </w:rPr>
               <w:t>6</w:t>
             </w:r>
@@ -1688,8 +3413,16 @@
             <w:pPr>
               <w:spacing w:before="60" w:after="60"/>
               <w:jc w:val="left"/>
-            </w:pPr>
-            <w:r>
+              <w:rPr>
+                <w:sz w:val="16"/>
+                <w:szCs w:val="16"/>
+              </w:rPr>
+            </w:pPr>
+            <w:r>
+              <w:rPr>
+                <w:sz w:val="16"/>
+                <w:szCs w:val="16"/>
+              </w:rPr>
               <w:t>OPD Info</w:t>
             </w:r>
           </w:p>
@@ -1701,8 +3434,16 @@
           <w:p>
             <w:pPr>
               <w:spacing w:before="60" w:after="60"/>
-            </w:pPr>
-            <w:r>
+              <w:rPr>
+                <w:sz w:val="16"/>
+                <w:szCs w:val="16"/>
+              </w:rPr>
+            </w:pPr>
+            <w:r>
+              <w:rPr>
+                <w:sz w:val="16"/>
+                <w:szCs w:val="16"/>
+              </w:rPr>
               <w:t>Website</w:t>
             </w:r>
           </w:p>
@@ -1714,25 +3455,19 @@
           <w:p>
             <w:pPr>
               <w:spacing w:before="60" w:after="60"/>
+              <w:rPr>
+                <w:sz w:val="16"/>
+                <w:szCs w:val="16"/>
+              </w:rPr>
             </w:pPr>
             <w:hyperlink r:id="rId12" w:history="1">
               <w:r>
                 <w:rPr>
                   <w:rStyle w:val="Hyperlink"/>
+                  <w:sz w:val="16"/>
+                  <w:szCs w:val="16"/>
                 </w:rPr>
-                <w:t>https://www.oakla</w:t>
-              </w:r>
-              <w:r>
-                <w:rPr>
-                  <w:rStyle w:val="Hyperlink"/>
-                </w:rPr>
-                <w:t>n</w:t>
-              </w:r>
-              <w:r>
-                <w:rPr>
-                  <w:rStyle w:val="Hyperlink"/>
-                </w:rPr>
-                <w:t>dca.gov/resources/find-a-police-area-or-beat</w:t>
+                <w:t>https://www.oaklandca.gov/resources/find-a-police-area-or-beat</w:t>
               </w:r>
             </w:hyperlink>
           </w:p>
@@ -1745,8 +3480,16 @@
             <w:pPr>
               <w:spacing w:before="60" w:after="60"/>
               <w:jc w:val="left"/>
-            </w:pPr>
-            <w:r>
+              <w:rPr>
+                <w:sz w:val="16"/>
+                <w:szCs w:val="16"/>
+              </w:rPr>
+            </w:pPr>
+            <w:r>
+              <w:rPr>
+                <w:sz w:val="16"/>
+                <w:szCs w:val="16"/>
+              </w:rPr>
               <w:t>Contains beat maps and policing areas</w:t>
             </w:r>
           </w:p>
@@ -1763,11 +3506,15 @@
               <w:jc w:val="left"/>
               <w:rPr>
                 <w:rStyle w:val="Strong"/>
+                <w:sz w:val="16"/>
+                <w:szCs w:val="16"/>
               </w:rPr>
             </w:pPr>
             <w:r>
               <w:rPr>
                 <w:rStyle w:val="Strong"/>
+                <w:sz w:val="16"/>
+                <w:szCs w:val="16"/>
               </w:rPr>
               <w:t>7</w:t>
             </w:r>
@@ -1781,8 +3528,16 @@
             <w:pPr>
               <w:spacing w:before="60" w:after="60"/>
               <w:jc w:val="left"/>
-            </w:pPr>
-            <w:r>
+              <w:rPr>
+                <w:sz w:val="16"/>
+                <w:szCs w:val="16"/>
+              </w:rPr>
+            </w:pPr>
+            <w:r>
+              <w:rPr>
+                <w:sz w:val="16"/>
+                <w:szCs w:val="16"/>
+              </w:rPr>
               <w:t>How to reduce violent crimes</w:t>
             </w:r>
           </w:p>
@@ -1794,8 +3549,16 @@
           <w:p>
             <w:pPr>
               <w:spacing w:before="60" w:after="60"/>
-            </w:pPr>
-            <w:r>
+              <w:rPr>
+                <w:sz w:val="16"/>
+                <w:szCs w:val="16"/>
+              </w:rPr>
+            </w:pPr>
+            <w:r>
+              <w:rPr>
+                <w:sz w:val="16"/>
+                <w:szCs w:val="16"/>
+              </w:rPr>
               <w:t>PDF</w:t>
             </w:r>
           </w:p>
@@ -1807,11 +3570,17 @@
           <w:p>
             <w:pPr>
               <w:spacing w:before="60" w:after="60"/>
+              <w:rPr>
+                <w:sz w:val="16"/>
+                <w:szCs w:val="16"/>
+              </w:rPr>
             </w:pPr>
             <w:hyperlink r:id="rId13" w:history="1">
               <w:r>
                 <w:rPr>
                   <w:rStyle w:val="Hyperlink"/>
+                  <w:sz w:val="16"/>
+                  <w:szCs w:val="16"/>
                 </w:rPr>
                 <w:t>http://www2.oaklandnet.com/oakca/groups/police/documents/webcontent/dowd007487.pdf</w:t>
               </w:r>
@@ -1826,6 +3595,10 @@
             <w:pPr>
               <w:spacing w:before="60" w:after="60"/>
               <w:jc w:val="left"/>
+              <w:rPr>
+                <w:sz w:val="16"/>
+                <w:szCs w:val="16"/>
+              </w:rPr>
             </w:pPr>
           </w:p>
         </w:tc>
@@ -1841,11 +3614,15 @@
               <w:jc w:val="left"/>
               <w:rPr>
                 <w:rStyle w:val="Strong"/>
+                <w:sz w:val="16"/>
+                <w:szCs w:val="16"/>
               </w:rPr>
             </w:pPr>
             <w:r>
               <w:rPr>
                 <w:rStyle w:val="Strong"/>
+                <w:sz w:val="16"/>
+                <w:szCs w:val="16"/>
               </w:rPr>
               <w:t>8</w:t>
             </w:r>
@@ -1859,8 +3636,16 @@
             <w:pPr>
               <w:spacing w:before="60" w:after="60"/>
               <w:jc w:val="left"/>
-            </w:pPr>
-            <w:r>
+              <w:rPr>
+                <w:sz w:val="16"/>
+                <w:szCs w:val="16"/>
+              </w:rPr>
+            </w:pPr>
+            <w:r>
+              <w:rPr>
+                <w:sz w:val="16"/>
+                <w:szCs w:val="16"/>
+              </w:rPr>
               <w:t>Education stats</w:t>
             </w:r>
           </w:p>
@@ -1872,8 +3657,16 @@
           <w:p>
             <w:pPr>
               <w:spacing w:before="60" w:after="60"/>
-            </w:pPr>
-            <w:r>
+              <w:rPr>
+                <w:sz w:val="16"/>
+                <w:szCs w:val="16"/>
+              </w:rPr>
+            </w:pPr>
+            <w:r>
+              <w:rPr>
+                <w:sz w:val="16"/>
+                <w:szCs w:val="16"/>
+              </w:rPr>
               <w:t>Website</w:t>
             </w:r>
           </w:p>
@@ -1885,11 +3678,17 @@
           <w:p>
             <w:pPr>
               <w:spacing w:before="60" w:after="60"/>
+              <w:rPr>
+                <w:sz w:val="16"/>
+                <w:szCs w:val="16"/>
+              </w:rPr>
             </w:pPr>
             <w:hyperlink r:id="rId14" w:history="1">
               <w:r>
                 <w:rPr>
                   <w:rStyle w:val="Hyperlink"/>
+                  <w:sz w:val="16"/>
+                  <w:szCs w:val="16"/>
                 </w:rPr>
                 <w:t>http://www.ed-data.org/district/Alameda/Oakland-Unified</w:t>
               </w:r>
@@ -1904,8 +3703,16 @@
             <w:pPr>
               <w:spacing w:before="60" w:after="60"/>
               <w:jc w:val="left"/>
-            </w:pPr>
-            <w:r>
+              <w:rPr>
+                <w:sz w:val="16"/>
+                <w:szCs w:val="16"/>
+              </w:rPr>
+            </w:pPr>
+            <w:r>
+              <w:rPr>
+                <w:sz w:val="16"/>
+                <w:szCs w:val="16"/>
+              </w:rPr>
               <w:t>Data visualized in charts. Raw data can be found here:</w:t>
             </w:r>
           </w:p>
@@ -1913,11 +3720,17 @@
             <w:pPr>
               <w:spacing w:before="60" w:after="60"/>
               <w:jc w:val="left"/>
+              <w:rPr>
+                <w:sz w:val="16"/>
+                <w:szCs w:val="16"/>
+              </w:rPr>
             </w:pPr>
             <w:hyperlink r:id="rId15" w:history="1">
               <w:r>
                 <w:rPr>
                   <w:rStyle w:val="Hyperlink"/>
+                  <w:sz w:val="16"/>
+                  <w:szCs w:val="16"/>
                 </w:rPr>
                 <w:t>https://www.cde.ca.gov/ds/ad/downloadabledata.asp</w:t>
               </w:r>
@@ -1936,11 +3749,15 @@
               <w:jc w:val="left"/>
               <w:rPr>
                 <w:rStyle w:val="Strong"/>
+                <w:sz w:val="16"/>
+                <w:szCs w:val="16"/>
               </w:rPr>
             </w:pPr>
             <w:r>
               <w:rPr>
                 <w:rStyle w:val="Strong"/>
+                <w:sz w:val="16"/>
+                <w:szCs w:val="16"/>
               </w:rPr>
               <w:t>9</w:t>
             </w:r>
@@ -1954,8 +3771,16 @@
             <w:pPr>
               <w:spacing w:before="60" w:after="60"/>
               <w:jc w:val="left"/>
-            </w:pPr>
-            <w:r>
+              <w:rPr>
+                <w:sz w:val="16"/>
+                <w:szCs w:val="16"/>
+              </w:rPr>
+            </w:pPr>
+            <w:r>
+              <w:rPr>
+                <w:sz w:val="16"/>
+                <w:szCs w:val="16"/>
+              </w:rPr>
               <w:t>Geospatial data</w:t>
             </w:r>
           </w:p>
@@ -1967,6 +3792,10 @@
           <w:p>
             <w:pPr>
               <w:spacing w:before="60" w:after="60"/>
+              <w:rPr>
+                <w:sz w:val="16"/>
+                <w:szCs w:val="16"/>
+              </w:rPr>
             </w:pPr>
           </w:p>
         </w:tc>
@@ -1977,11 +3806,17 @@
           <w:p>
             <w:pPr>
               <w:spacing w:before="60" w:after="60"/>
+              <w:rPr>
+                <w:sz w:val="16"/>
+                <w:szCs w:val="16"/>
+              </w:rPr>
             </w:pPr>
             <w:hyperlink r:id="rId16" w:history="1">
               <w:r>
                 <w:rPr>
                   <w:rStyle w:val="Hyperlink"/>
+                  <w:sz w:val="16"/>
+                  <w:szCs w:val="16"/>
                 </w:rPr>
                 <w:t>https://oakland-oakgis.opendata.arcgis.com/datasets/oaklandcitylimits/explore?location=37.770882%2C-122.207400%2C11.85</w:t>
               </w:r>
@@ -1996,29 +3831,31 @@
             <w:pPr>
               <w:spacing w:before="60" w:after="60"/>
               <w:jc w:val="left"/>
-            </w:pPr>
-            <w:r>
-              <w:t xml:space="preserve">Download options include </w:t>
-            </w:r>
-            <w:proofErr w:type="spellStart"/>
-            <w:r>
-              <w:t>GeoJSON</w:t>
-            </w:r>
-            <w:proofErr w:type="spellEnd"/>
+              <w:rPr>
+                <w:sz w:val="16"/>
+                <w:szCs w:val="16"/>
+              </w:rPr>
+            </w:pPr>
+            <w:r>
+              <w:rPr>
+                <w:sz w:val="16"/>
+                <w:szCs w:val="16"/>
+              </w:rPr>
+              <w:t>Download options include GeoJSON</w:t>
+            </w:r>
           </w:p>
         </w:tc>
       </w:tr>
     </w:tbl>
     <w:p>
       <w:pPr>
-        <w:pStyle w:val="Heading2"/>
-      </w:pPr>
-      <w:bookmarkStart w:id="3" w:name="_Toc76929643"/>
-      <w:r>
-        <w:lastRenderedPageBreak/>
-        <w:t>OTHER SOURCES</w:t>
-      </w:r>
-      <w:bookmarkEnd w:id="3"/>
+        <w:pStyle w:val="Heading1"/>
+      </w:pPr>
+      <w:bookmarkStart w:id="4" w:name="_Toc76983868"/>
+      <w:r>
+        <w:t>Other Sources</w:t>
+      </w:r>
+      <w:bookmarkEnd w:id="4"/>
     </w:p>
     <w:p>
       <w:pPr>
@@ -2034,13 +3871,16 @@
     </w:p>
     <w:p>
       <w:pPr>
-        <w:pStyle w:val="Heading2"/>
-      </w:pPr>
-      <w:bookmarkStart w:id="4" w:name="_Toc76929644"/>
-      <w:r>
-        <w:t>CRIME CATAGORIES</w:t>
-      </w:r>
-      <w:bookmarkEnd w:id="4"/>
+        <w:pStyle w:val="Heading1"/>
+      </w:pPr>
+      <w:bookmarkStart w:id="5" w:name="_Toc76983869"/>
+      <w:r>
+        <w:t xml:space="preserve">Crime </w:t>
+      </w:r>
+      <w:bookmarkEnd w:id="5"/>
+      <w:r>
+        <w:t>Categories</w:t>
+      </w:r>
     </w:p>
     <w:p>
       <w:pPr>
@@ -2059,7 +3899,7 @@
         <w:pStyle w:val="ListNumber"/>
         <w:numPr>
           <w:ilvl w:val="1"/>
-          <w:numId w:val="4"/>
+          <w:numId w:val="1"/>
         </w:numPr>
       </w:pPr>
       <w:r>
@@ -2071,7 +3911,7 @@
         <w:pStyle w:val="ListNumber"/>
         <w:numPr>
           <w:ilvl w:val="1"/>
-          <w:numId w:val="4"/>
+          <w:numId w:val="1"/>
         </w:numPr>
       </w:pPr>
       <w:r>
@@ -2083,7 +3923,7 @@
         <w:pStyle w:val="ListNumber"/>
         <w:numPr>
           <w:ilvl w:val="1"/>
-          <w:numId w:val="4"/>
+          <w:numId w:val="1"/>
         </w:numPr>
       </w:pPr>
       <w:r>
@@ -2098,7 +3938,7 @@
         <w:pStyle w:val="ListNumber"/>
         <w:numPr>
           <w:ilvl w:val="1"/>
-          <w:numId w:val="4"/>
+          <w:numId w:val="1"/>
         </w:numPr>
       </w:pPr>
       <w:r>
@@ -2124,7 +3964,7 @@
         <w:pStyle w:val="ListNumber"/>
         <w:numPr>
           <w:ilvl w:val="1"/>
-          <w:numId w:val="4"/>
+          <w:numId w:val="1"/>
         </w:numPr>
       </w:pPr>
       <w:r>
@@ -2136,7 +3976,7 @@
         <w:pStyle w:val="ListNumber"/>
         <w:numPr>
           <w:ilvl w:val="1"/>
-          <w:numId w:val="4"/>
+          <w:numId w:val="1"/>
         </w:numPr>
       </w:pPr>
       <w:r>
@@ -2148,7 +3988,7 @@
         <w:pStyle w:val="ListNumber"/>
         <w:numPr>
           <w:ilvl w:val="1"/>
-          <w:numId w:val="4"/>
+          <w:numId w:val="1"/>
         </w:numPr>
       </w:pPr>
       <w:r>
@@ -2157,13 +3997,13 @@
     </w:p>
     <w:p>
       <w:pPr>
-        <w:pStyle w:val="Heading2"/>
-      </w:pPr>
-      <w:bookmarkStart w:id="5" w:name="_Toc76929645"/>
-      <w:r>
-        <w:t>STATISTICS</w:t>
-      </w:r>
-      <w:bookmarkEnd w:id="5"/>
+        <w:pStyle w:val="Heading1"/>
+      </w:pPr>
+      <w:bookmarkStart w:id="6" w:name="_Toc76983870"/>
+      <w:r>
+        <w:t>Statistics</w:t>
+      </w:r>
+      <w:bookmarkEnd w:id="6"/>
     </w:p>
     <w:p>
       <w:pPr>
@@ -2223,16 +4063,14 @@
     </w:p>
     <w:p>
       <w:pPr>
-        <w:pStyle w:val="Heading2"/>
-      </w:pPr>
-      <w:bookmarkStart w:id="6" w:name="_Toc76929646"/>
-      <w:r>
-        <w:t>HIGH-LEVEL TASKS</w:t>
-      </w:r>
-      <w:r>
-        <w:t xml:space="preserve"> / LIBRARIES</w:t>
-      </w:r>
-      <w:bookmarkEnd w:id="6"/>
+        <w:pStyle w:val="Heading1"/>
+      </w:pPr>
+      <w:bookmarkStart w:id="7" w:name="_Toc76983871"/>
+      <w:r>
+        <w:lastRenderedPageBreak/>
+        <w:t>High-Level Tasks / Libraries</w:t>
+      </w:r>
+      <w:bookmarkEnd w:id="7"/>
     </w:p>
     <w:p>
       <w:pPr>
@@ -2476,11 +4314,27 @@
     </w:p>
     <w:p>
       <w:pPr>
+        <w:pStyle w:val="Heading1"/>
+      </w:pPr>
+      <w:bookmarkStart w:id="8" w:name="_Toc76983872"/>
+      <w:r>
+        <w:t>Roles &amp; Responsibilities</w:t>
+      </w:r>
+      <w:bookmarkEnd w:id="8"/>
+    </w:p>
+    <w:p>
+      <w:pPr>
         <w:pStyle w:val="PlainText"/>
         <w:rPr>
           <w:rFonts w:ascii="Arial" w:hAnsi="Arial" w:cs="Arial"/>
         </w:rPr>
       </w:pPr>
+      <w:r>
+        <w:rPr>
+          <w:rFonts w:ascii="Arial" w:hAnsi="Arial" w:cs="Arial"/>
+        </w:rPr>
+        <w:t>1. SQL-Veerpal</w:t>
+      </w:r>
     </w:p>
     <w:p>
       <w:pPr>
@@ -2489,18 +4343,11 @@
           <w:rFonts w:ascii="Arial" w:hAnsi="Arial" w:cs="Arial"/>
         </w:rPr>
       </w:pPr>
-    </w:p>
-    <w:p>
-      <w:pPr>
-        <w:pStyle w:val="Heading2"/>
-      </w:pPr>
-      <w:bookmarkStart w:id="7" w:name="_Toc76929647"/>
-      <w:r>
-        <w:t>ROLES &amp; RESPONSIBILITIES</w:t>
-      </w:r>
-      <w:bookmarkEnd w:id="7"/>
-      <w:r>
-        <w:t xml:space="preserve"> </w:t>
+      <w:r>
+        <w:rPr>
+          <w:rFonts w:ascii="Arial" w:hAnsi="Arial" w:cs="Arial"/>
+        </w:rPr>
+        <w:t>2. Github- Sanureet</w:t>
       </w:r>
     </w:p>
     <w:p>
@@ -2514,16 +4361,8 @@
         <w:rPr>
           <w:rFonts w:ascii="Arial" w:hAnsi="Arial" w:cs="Arial"/>
         </w:rPr>
-        <w:t>1. SQL-</w:t>
-      </w:r>
-      <w:proofErr w:type="spellStart"/>
-      <w:r>
-        <w:rPr>
-          <w:rFonts w:ascii="Arial" w:hAnsi="Arial" w:cs="Arial"/>
-        </w:rPr>
-        <w:t>Veerpal</w:t>
-      </w:r>
-      <w:proofErr w:type="spellEnd"/>
+        <w:t>3. Visualization - Matt</w:t>
+      </w:r>
     </w:p>
     <w:p>
       <w:pPr>
@@ -2536,22 +4375,18 @@
         <w:rPr>
           <w:rFonts w:ascii="Arial" w:hAnsi="Arial" w:cs="Arial"/>
         </w:rPr>
-        <w:t xml:space="preserve">2. </w:t>
-      </w:r>
-      <w:proofErr w:type="spellStart"/>
-      <w:r>
-        <w:rPr>
-          <w:rFonts w:ascii="Arial" w:hAnsi="Arial" w:cs="Arial"/>
-        </w:rPr>
-        <w:t>Github</w:t>
-      </w:r>
-      <w:proofErr w:type="spellEnd"/>
-      <w:r>
-        <w:rPr>
-          <w:rFonts w:ascii="Arial" w:hAnsi="Arial" w:cs="Arial"/>
-        </w:rPr>
-        <w:t>- Sanureet</w:t>
-      </w:r>
+        <w:t>4. HTML -John / Sanureet</w:t>
+      </w:r>
+    </w:p>
+    <w:p>
+      <w:pPr>
+        <w:pStyle w:val="Heading1"/>
+      </w:pPr>
+      <w:bookmarkStart w:id="9" w:name="_Toc76983873"/>
+      <w:r>
+        <w:t>Availability</w:t>
+      </w:r>
+      <w:bookmarkEnd w:id="9"/>
     </w:p>
     <w:p>
       <w:pPr>
@@ -2564,7 +4399,7 @@
         <w:rPr>
           <w:rFonts w:ascii="Arial" w:hAnsi="Arial" w:cs="Arial"/>
         </w:rPr>
-        <w:t>3. Visualization - Matt</w:t>
+        <w:t>- Matt: after 8pm</w:t>
       </w:r>
     </w:p>
     <w:p>
@@ -2578,19 +4413,8 @@
         <w:rPr>
           <w:rFonts w:ascii="Arial" w:hAnsi="Arial" w:cs="Arial"/>
         </w:rPr>
-        <w:t>4. HTML -John / Sanureet</w:t>
-      </w:r>
-    </w:p>
-    <w:p>
-      <w:pPr>
-        <w:pStyle w:val="Heading2"/>
-      </w:pPr>
-      <w:bookmarkStart w:id="8" w:name="_Toc76929648"/>
-      <w:r>
-        <w:lastRenderedPageBreak/>
-        <w:t>AVAILABILITY</w:t>
-      </w:r>
-      <w:bookmarkEnd w:id="8"/>
+        <w:t>- Sanureet: after 7:30</w:t>
+      </w:r>
     </w:p>
     <w:p>
       <w:pPr>
@@ -2603,46 +4427,18 @@
         <w:rPr>
           <w:rFonts w:ascii="Arial" w:hAnsi="Arial" w:cs="Arial"/>
         </w:rPr>
-        <w:t>- Matt: after 8pm</w:t>
-      </w:r>
-    </w:p>
-    <w:p>
-      <w:pPr>
-        <w:pStyle w:val="PlainText"/>
-        <w:rPr>
-          <w:rFonts w:ascii="Arial" w:hAnsi="Arial" w:cs="Arial"/>
-        </w:rPr>
-      </w:pPr>
-      <w:r>
-        <w:rPr>
-          <w:rFonts w:ascii="Arial" w:hAnsi="Arial" w:cs="Arial"/>
-        </w:rPr>
-        <w:t>- Sanureet: after 7:30</w:t>
-      </w:r>
-    </w:p>
-    <w:p>
-      <w:pPr>
-        <w:pStyle w:val="PlainText"/>
-        <w:rPr>
-          <w:rFonts w:ascii="Arial" w:hAnsi="Arial" w:cs="Arial"/>
-        </w:rPr>
-      </w:pPr>
-      <w:r>
-        <w:rPr>
-          <w:rFonts w:ascii="Arial" w:hAnsi="Arial" w:cs="Arial"/>
-        </w:rPr>
         <w:t>- John: after 5:00, available during day if needed.</w:t>
       </w:r>
     </w:p>
     <w:p>
       <w:pPr>
-        <w:pStyle w:val="Heading2"/>
-      </w:pPr>
-      <w:bookmarkStart w:id="9" w:name="_Toc76929649"/>
-      <w:r>
-        <w:t>ACTIONS</w:t>
-      </w:r>
-      <w:bookmarkEnd w:id="9"/>
+        <w:pStyle w:val="Heading1"/>
+      </w:pPr>
+      <w:bookmarkStart w:id="10" w:name="_Toc76983874"/>
+      <w:r>
+        <w:t>Actions</w:t>
+      </w:r>
+      <w:bookmarkEnd w:id="10"/>
     </w:p>
     <w:p>
       <w:pPr>
@@ -2652,11 +4448,9 @@
           <w:numId w:val="6"/>
         </w:numPr>
       </w:pPr>
-      <w:proofErr w:type="spellStart"/>
       <w:r>
         <w:t>Github</w:t>
       </w:r>
-      <w:proofErr w:type="spellEnd"/>
       <w:r>
         <w:t xml:space="preserve"> – </w:t>
       </w:r>
@@ -2695,15 +4489,11 @@
     <w:p>
       <w:pPr>
         <w:pStyle w:val="ListNumber"/>
-        <w:numPr>
-          <w:ilvl w:val="1"/>
-          <w:numId w:val="4"/>
-        </w:numPr>
       </w:pPr>
       <w:r>
         <w:t xml:space="preserve">Pulled json </w:t>
       </w:r>
-      <w:bookmarkStart w:id="10" w:name="_Hlk76941753"/>
+      <w:bookmarkStart w:id="11" w:name="_Hlk76941753"/>
       <w:r>
         <w:fldChar w:fldCharType="begin"/>
       </w:r>
@@ -2719,7 +4509,7 @@
         </w:rPr>
         <w:t>Oakland Crimewatch map data</w:t>
       </w:r>
-      <w:bookmarkEnd w:id="10"/>
+      <w:bookmarkEnd w:id="11"/>
       <w:r>
         <w:fldChar w:fldCharType="end"/>
       </w:r>
@@ -2748,16 +4538,13 @@
     </w:p>
     <w:p>
       <w:pPr>
-        <w:pStyle w:val="Heading2"/>
-      </w:pPr>
-      <w:bookmarkStart w:id="11" w:name="_Toc76929650"/>
-      <w:r>
-        <w:t>WEBSITE INSPIRATIONS</w:t>
-      </w:r>
-      <w:r>
-        <w:t xml:space="preserve"> (LINKS)</w:t>
-      </w:r>
-      <w:bookmarkEnd w:id="11"/>
+        <w:pStyle w:val="Heading1"/>
+      </w:pPr>
+      <w:bookmarkStart w:id="12" w:name="_Toc76983875"/>
+      <w:r>
+        <w:t>Website Inspiration / Ideas</w:t>
+      </w:r>
+      <w:bookmarkEnd w:id="12"/>
     </w:p>
     <w:p>
       <w:pPr>
@@ -2879,25 +4666,7 @@
             <w:sz w:val="21"/>
             <w:szCs w:val="21"/>
           </w:rPr>
-          <w:t xml:space="preserve">Oakland PD Beat </w:t>
-        </w:r>
-        <w:proofErr w:type="spellStart"/>
-        <w:r>
-          <w:rPr>
-            <w:rStyle w:val="Hyperlink"/>
-            <w:sz w:val="21"/>
-            <w:szCs w:val="21"/>
-          </w:rPr>
-          <w:t>Boundry</w:t>
-        </w:r>
-        <w:proofErr w:type="spellEnd"/>
-        <w:r>
-          <w:rPr>
-            <w:rStyle w:val="Hyperlink"/>
-            <w:sz w:val="21"/>
-            <w:szCs w:val="21"/>
-          </w:rPr>
-          <w:t xml:space="preserve"> Map</w:t>
+          <w:t>Oakland PD Beat Boundry Map</w:t>
         </w:r>
       </w:hyperlink>
       <w:r>
@@ -3097,6 +4866,27 @@
 <file path=word/numbering.xml><?xml version="1.0" encoding="utf-8"?>
 <w:numbering xmlns:wpc="http://schemas.microsoft.com/office/word/2010/wordprocessingCanvas" xmlns:cx="http://schemas.microsoft.com/office/drawing/2014/chartex" xmlns:cx1="http://schemas.microsoft.com/office/drawing/2015/9/8/chartex" xmlns:cx2="http://schemas.microsoft.com/office/drawing/2015/10/21/chartex" xmlns:cx3="http://schemas.microsoft.com/office/drawing/2016/5/9/chartex" xmlns:cx4="http://schemas.microsoft.com/office/drawing/2016/5/10/chartex" xmlns:cx5="http://schemas.microsoft.com/office/drawing/2016/5/11/chartex" xmlns:cx6="http://schemas.microsoft.com/office/drawing/2016/5/12/chartex" xmlns:cx7="http://schemas.microsoft.com/office/drawing/2016/5/13/chartex" xmlns:cx8="http://schemas.microsoft.com/office/drawing/2016/5/14/chartex" xmlns:mc="http://schemas.openxmlformats.org/markup-compatibility/2006" xmlns:aink="http://schemas.microsoft.com/office/drawing/2016/ink" xmlns:am3d="http://schemas.microsoft.com/office/drawing/2017/model3d" xmlns:o="urn:schemas-microsoft-com:office:office" xmlns:r="http://schemas.openxmlformats.org/officeDocument/2006/relationships" xmlns:m="http://schemas.openxmlformats.org/officeDocument/2006/math" xmlns:v="urn:schemas-microsoft-com:vml" xmlns:wp14="http://schemas.microsoft.com/office/word/2010/wordprocessingDrawing" xmlns:wp="http://schemas.openxmlformats.org/drawingml/2006/wordprocessingDrawing" xmlns:w10="urn:schemas-microsoft-com:office:word" xmlns:w="http://schemas.openxmlformats.org/wordprocessingml/2006/main" xmlns:w14="http://schemas.microsoft.com/office/word/2010/wordml" xmlns:w15="http://schemas.microsoft.com/office/word/2012/wordml" xmlns:w16cex="http://schemas.microsoft.com/office/word/2018/wordml/cex" xmlns:w16cid="http://schemas.microsoft.com/office/word/2016/wordml/cid" xmlns:w16="http://schemas.microsoft.com/office/word/2018/wordml" xmlns:w16se="http://schemas.microsoft.com/office/word/2015/wordml/symex" xmlns:wpg="http://schemas.microsoft.com/office/word/2010/wordprocessingGroup" xmlns:wpi="http://schemas.microsoft.com/office/word/2010/wordprocessingInk" xmlns:wne="http://schemas.microsoft.com/office/word/2006/wordml" xmlns:wps="http://schemas.microsoft.com/office/word/2010/wordprocessingShape" mc:Ignorable="w14 w15 w16se w16cid w16 w16cex wp14">
   <w:abstractNum w:abstractNumId="0" w15:restartNumberingAfterBreak="0">
+    <w:nsid w:val="FFFFFF89"/>
+    <w:multiLevelType w:val="singleLevel"/>
+    <w:tmpl w:val="BBE00EA6"/>
+    <w:lvl w:ilvl="0">
+      <w:start w:val="1"/>
+      <w:numFmt w:val="bullet"/>
+      <w:pStyle w:val="ListBullet"/>
+      <w:lvlText w:val=""/>
+      <w:lvlJc w:val="left"/>
+      <w:pPr>
+        <w:tabs>
+          <w:tab w:val="num" w:pos="360"/>
+        </w:tabs>
+        <w:ind w:left="360" w:hanging="360"/>
+      </w:pPr>
+      <w:rPr>
+        <w:rFonts w:ascii="Symbol" w:hAnsi="Symbol" w:hint="default"/>
+      </w:rPr>
+    </w:lvl>
+  </w:abstractNum>
+  <w:abstractNum w:abstractNumId="1" w15:restartNumberingAfterBreak="0">
     <w:nsid w:val="12C676CC"/>
     <w:multiLevelType w:val="hybridMultilevel"/>
     <w:tmpl w:val="5CF69CD4"/>
@@ -3188,7 +4978,120 @@
       </w:pPr>
     </w:lvl>
   </w:abstractNum>
-  <w:abstractNum w:abstractNumId="1" w15:restartNumberingAfterBreak="0">
+  <w:abstractNum w:abstractNumId="2" w15:restartNumberingAfterBreak="0">
+    <w:nsid w:val="34B425BA"/>
+    <w:multiLevelType w:val="hybridMultilevel"/>
+    <w:tmpl w:val="F70E6886"/>
+    <w:lvl w:ilvl="0" w:tplc="796C80CE">
+      <w:start w:val="10"/>
+      <w:numFmt w:val="bullet"/>
+      <w:lvlText w:val="-"/>
+      <w:lvlJc w:val="left"/>
+      <w:pPr>
+        <w:ind w:left="360" w:hanging="360"/>
+      </w:pPr>
+      <w:rPr>
+        <w:rFonts w:ascii="Calibri" w:eastAsiaTheme="minorEastAsia" w:hAnsi="Calibri" w:cs="Calibri" w:hint="default"/>
+      </w:rPr>
+    </w:lvl>
+    <w:lvl w:ilvl="1" w:tplc="04090003" w:tentative="1">
+      <w:start w:val="1"/>
+      <w:numFmt w:val="bullet"/>
+      <w:lvlText w:val="o"/>
+      <w:lvlJc w:val="left"/>
+      <w:pPr>
+        <w:ind w:left="1080" w:hanging="360"/>
+      </w:pPr>
+      <w:rPr>
+        <w:rFonts w:ascii="Courier New" w:hAnsi="Courier New" w:cs="Courier New" w:hint="default"/>
+      </w:rPr>
+    </w:lvl>
+    <w:lvl w:ilvl="2" w:tplc="04090005" w:tentative="1">
+      <w:start w:val="1"/>
+      <w:numFmt w:val="bullet"/>
+      <w:lvlText w:val=""/>
+      <w:lvlJc w:val="left"/>
+      <w:pPr>
+        <w:ind w:left="1800" w:hanging="360"/>
+      </w:pPr>
+      <w:rPr>
+        <w:rFonts w:ascii="Wingdings" w:hAnsi="Wingdings" w:hint="default"/>
+      </w:rPr>
+    </w:lvl>
+    <w:lvl w:ilvl="3" w:tplc="04090001" w:tentative="1">
+      <w:start w:val="1"/>
+      <w:numFmt w:val="bullet"/>
+      <w:lvlText w:val=""/>
+      <w:lvlJc w:val="left"/>
+      <w:pPr>
+        <w:ind w:left="2520" w:hanging="360"/>
+      </w:pPr>
+      <w:rPr>
+        <w:rFonts w:ascii="Symbol" w:hAnsi="Symbol" w:hint="default"/>
+      </w:rPr>
+    </w:lvl>
+    <w:lvl w:ilvl="4" w:tplc="04090003" w:tentative="1">
+      <w:start w:val="1"/>
+      <w:numFmt w:val="bullet"/>
+      <w:lvlText w:val="o"/>
+      <w:lvlJc w:val="left"/>
+      <w:pPr>
+        <w:ind w:left="3240" w:hanging="360"/>
+      </w:pPr>
+      <w:rPr>
+        <w:rFonts w:ascii="Courier New" w:hAnsi="Courier New" w:cs="Courier New" w:hint="default"/>
+      </w:rPr>
+    </w:lvl>
+    <w:lvl w:ilvl="5" w:tplc="04090005" w:tentative="1">
+      <w:start w:val="1"/>
+      <w:numFmt w:val="bullet"/>
+      <w:lvlText w:val=""/>
+      <w:lvlJc w:val="left"/>
+      <w:pPr>
+        <w:ind w:left="3960" w:hanging="360"/>
+      </w:pPr>
+      <w:rPr>
+        <w:rFonts w:ascii="Wingdings" w:hAnsi="Wingdings" w:hint="default"/>
+      </w:rPr>
+    </w:lvl>
+    <w:lvl w:ilvl="6" w:tplc="04090001" w:tentative="1">
+      <w:start w:val="1"/>
+      <w:numFmt w:val="bullet"/>
+      <w:lvlText w:val=""/>
+      <w:lvlJc w:val="left"/>
+      <w:pPr>
+        <w:ind w:left="4680" w:hanging="360"/>
+      </w:pPr>
+      <w:rPr>
+        <w:rFonts w:ascii="Symbol" w:hAnsi="Symbol" w:hint="default"/>
+      </w:rPr>
+    </w:lvl>
+    <w:lvl w:ilvl="7" w:tplc="04090003" w:tentative="1">
+      <w:start w:val="1"/>
+      <w:numFmt w:val="bullet"/>
+      <w:lvlText w:val="o"/>
+      <w:lvlJc w:val="left"/>
+      <w:pPr>
+        <w:ind w:left="5400" w:hanging="360"/>
+      </w:pPr>
+      <w:rPr>
+        <w:rFonts w:ascii="Courier New" w:hAnsi="Courier New" w:cs="Courier New" w:hint="default"/>
+      </w:rPr>
+    </w:lvl>
+    <w:lvl w:ilvl="8" w:tplc="04090005" w:tentative="1">
+      <w:start w:val="1"/>
+      <w:numFmt w:val="bullet"/>
+      <w:lvlText w:val=""/>
+      <w:lvlJc w:val="left"/>
+      <w:pPr>
+        <w:ind w:left="6120" w:hanging="360"/>
+      </w:pPr>
+      <w:rPr>
+        <w:rFonts w:ascii="Wingdings" w:hAnsi="Wingdings" w:hint="default"/>
+      </w:rPr>
+    </w:lvl>
+  </w:abstractNum>
+  <w:abstractNum w:abstractNumId="3" w15:restartNumberingAfterBreak="0">
     <w:nsid w:val="3DF34DEC"/>
     <w:multiLevelType w:val="hybridMultilevel"/>
     <w:tmpl w:val="1FFC68C4"/>
@@ -3277,7 +5180,7 @@
       </w:pPr>
     </w:lvl>
   </w:abstractNum>
-  <w:abstractNum w:abstractNumId="2" w15:restartNumberingAfterBreak="0">
+  <w:abstractNum w:abstractNumId="4" w15:restartNumberingAfterBreak="0">
     <w:nsid w:val="60DA54E3"/>
     <w:multiLevelType w:val="multilevel"/>
     <w:tmpl w:val="0409001D"/>
@@ -3363,10 +5266,10 @@
       </w:pPr>
     </w:lvl>
   </w:abstractNum>
-  <w:abstractNum w:abstractNumId="3" w15:restartNumberingAfterBreak="0">
+  <w:abstractNum w:abstractNumId="5" w15:restartNumberingAfterBreak="0">
     <w:nsid w:val="71400088"/>
     <w:multiLevelType w:val="multilevel"/>
-    <w:tmpl w:val="A8008C2A"/>
+    <w:tmpl w:val="2BEC6102"/>
     <w:lvl w:ilvl="0">
       <w:start w:val="1"/>
       <w:numFmt w:val="decimal"/>
@@ -3450,7 +5353,7 @@
       </w:pPr>
     </w:lvl>
   </w:abstractNum>
-  <w:abstractNum w:abstractNumId="4" w15:restartNumberingAfterBreak="0">
+  <w:abstractNum w:abstractNumId="6" w15:restartNumberingAfterBreak="0">
     <w:nsid w:val="72980511"/>
     <w:multiLevelType w:val="multilevel"/>
     <w:tmpl w:val="0409001D"/>
@@ -3537,19 +5440,19 @@
     </w:lvl>
   </w:abstractNum>
   <w:num w:numId="1">
-    <w:abstractNumId w:val="3"/>
+    <w:abstractNumId w:val="5"/>
   </w:num>
   <w:num w:numId="2">
-    <w:abstractNumId w:val="2"/>
+    <w:abstractNumId w:val="4"/>
   </w:num>
   <w:num w:numId="3">
-    <w:abstractNumId w:val="0"/>
+    <w:abstractNumId w:val="1"/>
   </w:num>
   <w:num w:numId="4">
-    <w:abstractNumId w:val="3"/>
+    <w:abstractNumId w:val="5"/>
   </w:num>
   <w:num w:numId="5">
-    <w:abstractNumId w:val="3"/>
+    <w:abstractNumId w:val="5"/>
     <w:lvlOverride w:ilvl="0">
       <w:startOverride w:val="1"/>
     </w:lvlOverride>
@@ -3579,7 +5482,7 @@
     </w:lvlOverride>
   </w:num>
   <w:num w:numId="6">
-    <w:abstractNumId w:val="3"/>
+    <w:abstractNumId w:val="5"/>
     <w:lvlOverride w:ilvl="0">
       <w:startOverride w:val="1"/>
     </w:lvlOverride>
@@ -3609,7 +5512,7 @@
     </w:lvlOverride>
   </w:num>
   <w:num w:numId="7">
-    <w:abstractNumId w:val="3"/>
+    <w:abstractNumId w:val="5"/>
     <w:lvlOverride w:ilvl="0">
       <w:startOverride w:val="1"/>
     </w:lvlOverride>
@@ -3639,7 +5542,7 @@
     </w:lvlOverride>
   </w:num>
   <w:num w:numId="8">
-    <w:abstractNumId w:val="3"/>
+    <w:abstractNumId w:val="5"/>
     <w:lvlOverride w:ilvl="0">
       <w:startOverride w:val="1"/>
     </w:lvlOverride>
@@ -3669,13 +5572,49 @@
     </w:lvlOverride>
   </w:num>
   <w:num w:numId="9">
-    <w:abstractNumId w:val="4"/>
+    <w:abstractNumId w:val="6"/>
   </w:num>
   <w:num w:numId="10">
-    <w:abstractNumId w:val="1"/>
+    <w:abstractNumId w:val="3"/>
   </w:num>
   <w:num w:numId="11">
-    <w:abstractNumId w:val="3"/>
+    <w:abstractNumId w:val="5"/>
+    <w:lvlOverride w:ilvl="0">
+      <w:startOverride w:val="1"/>
+    </w:lvlOverride>
+    <w:lvlOverride w:ilvl="1">
+      <w:startOverride w:val="1"/>
+    </w:lvlOverride>
+    <w:lvlOverride w:ilvl="2">
+      <w:startOverride w:val="1"/>
+    </w:lvlOverride>
+    <w:lvlOverride w:ilvl="3">
+      <w:startOverride w:val="1"/>
+    </w:lvlOverride>
+    <w:lvlOverride w:ilvl="4">
+      <w:startOverride w:val="1"/>
+    </w:lvlOverride>
+    <w:lvlOverride w:ilvl="5">
+      <w:startOverride w:val="1"/>
+    </w:lvlOverride>
+    <w:lvlOverride w:ilvl="6">
+      <w:startOverride w:val="1"/>
+    </w:lvlOverride>
+    <w:lvlOverride w:ilvl="7">
+      <w:startOverride w:val="1"/>
+    </w:lvlOverride>
+    <w:lvlOverride w:ilvl="8">
+      <w:startOverride w:val="1"/>
+    </w:lvlOverride>
+  </w:num>
+  <w:num w:numId="12">
+    <w:abstractNumId w:val="2"/>
+  </w:num>
+  <w:num w:numId="13">
+    <w:abstractNumId w:val="0"/>
+  </w:num>
+  <w:num w:numId="14">
+    <w:abstractNumId w:val="5"/>
     <w:lvlOverride w:ilvl="0">
       <w:startOverride w:val="1"/>
     </w:lvlOverride>
@@ -4794,13 +6733,15 @@
   <w:style w:type="paragraph" w:styleId="ListNumber">
     <w:name w:val="List Number"/>
     <w:basedOn w:val="Normal"/>
+    <w:autoRedefine/>
     <w:uiPriority w:val="99"/>
     <w:unhideWhenUsed/>
-    <w:rsid w:val="00ED2F73"/>
+    <w:rsid w:val="009E1E5D"/>
     <w:pPr>
       <w:numPr>
-        <w:numId w:val="4"/>
+        <w:numId w:val="1"/>
       </w:numPr>
+      <w:spacing w:before="120"/>
       <w:contextualSpacing/>
     </w:pPr>
     <w:rPr>
@@ -4883,6 +6824,31 @@
     <w:pPr>
       <w:spacing w:after="100"/>
       <w:ind w:left="200"/>
+    </w:pPr>
+  </w:style>
+  <w:style w:type="paragraph" w:styleId="ListBullet">
+    <w:name w:val="List Bullet"/>
+    <w:basedOn w:val="Normal"/>
+    <w:uiPriority w:val="99"/>
+    <w:unhideWhenUsed/>
+    <w:rsid w:val="00065FCD"/>
+    <w:pPr>
+      <w:numPr>
+        <w:numId w:val="13"/>
+      </w:numPr>
+      <w:contextualSpacing/>
+    </w:pPr>
+  </w:style>
+  <w:style w:type="paragraph" w:styleId="TOC1">
+    <w:name w:val="toc 1"/>
+    <w:basedOn w:val="Normal"/>
+    <w:next w:val="Normal"/>
+    <w:autoRedefine/>
+    <w:uiPriority w:val="39"/>
+    <w:unhideWhenUsed/>
+    <w:rsid w:val="001067BE"/>
+    <w:pPr>
+      <w:spacing w:after="100"/>
     </w:pPr>
   </w:style>
 </w:styles>

</xml_diff>